<commit_message>
Added all the documentation of student1
</commit_message>
<xml_diff>
--- a/reports/Student #1/03 Requirements - Student #1.docx
+++ b/reports/Student #1/03 Requirements - Student #1.docx
@@ -4,17 +4,48 @@
   <w:body>
     <w:p>
       <w:pPr>
-        <w:pStyle w:val="Heading1"/>
-        <w:spacing w:after="240" w:before="0" w:lineRule="auto"/>
-        <w:rPr>
+        <w:keepNext w:val="1"/>
+        <w:keepLines w:val="1"/>
+        <w:pageBreakBefore w:val="1"/>
+        <w:widowControl w:val="1"/>
+        <w:pBdr>
+          <w:top w:color="000000" w:space="1" w:sz="8" w:val="single"/>
+          <w:left w:color="000000" w:space="4" w:sz="8" w:val="single"/>
+          <w:bottom w:color="000000" w:space="1" w:sz="8" w:val="single"/>
+          <w:right w:color="000000" w:space="4" w:sz="8" w:val="single"/>
+          <w:between w:space="0" w:sz="0" w:val="nil"/>
+        </w:pBdr>
+        <w:shd w:fill="auto" w:val="clear"/>
+        <w:spacing w:after="240" w:before="0" w:line="276" w:lineRule="auto"/>
+        <w:ind w:left="0" w:right="0" w:firstLine="0"/>
+        <w:jc w:val="both"/>
+        <w:rPr>
+          <w:rFonts w:ascii="Calibri" w:cs="Calibri" w:eastAsia="Calibri" w:hAnsi="Calibri"/>
+          <w:b w:val="1"/>
+          <w:i w:val="0"/>
+          <w:smallCaps w:val="0"/>
+          <w:strike w:val="0"/>
+          <w:color w:val="000000"/>
           <w:sz w:val="52"/>
           <w:szCs w:val="52"/>
-        </w:rPr>
-      </w:pPr>
-      <w:r>
-        <w:rPr>
+          <w:u w:val="none"/>
+          <w:shd w:fill="auto" w:val="clear"/>
+          <w:vertAlign w:val="baseline"/>
+        </w:rPr>
+      </w:pPr>
+      <w:r>
+        <w:rPr>
+          <w:rFonts w:ascii="Calibri" w:cs="Calibri" w:eastAsia="Calibri" w:hAnsi="Calibri"/>
+          <w:b w:val="1"/>
+          <w:i w:val="0"/>
+          <w:smallCaps w:val="0"/>
+          <w:strike w:val="0"/>
+          <w:color w:val="000000"/>
           <w:sz w:val="52"/>
           <w:szCs w:val="52"/>
+          <w:u w:val="none"/>
+          <w:shd w:fill="auto" w:val="clear"/>
+          <w:vertAlign w:val="baseline"/>
           <w:rtl w:val="0"/>
         </w:rPr>
         <w:t xml:space="preserve">Requirements – Student #1</w:t>
@@ -64,7 +95,6 @@
             <w:pPr>
               <w:keepNext w:val="0"/>
               <w:keepLines w:val="0"/>
-              <w:pageBreakBefore w:val="0"/>
               <w:widowControl w:val="0"/>
               <w:pBdr>
                 <w:top w:space="0" w:sz="0" w:val="nil"/>
@@ -142,7 +172,6 @@
             <w:pPr>
               <w:keepNext w:val="0"/>
               <w:keepLines w:val="0"/>
-              <w:pageBreakBefore w:val="0"/>
               <w:widowControl w:val="0"/>
               <w:pBdr>
                 <w:top w:space="0" w:sz="0" w:val="nil"/>
@@ -241,7 +270,6 @@
             <w:pPr>
               <w:keepNext w:val="0"/>
               <w:keepLines w:val="0"/>
-              <w:pageBreakBefore w:val="0"/>
               <w:widowControl w:val="0"/>
               <w:pBdr>
                 <w:top w:space="0" w:sz="0" w:val="nil"/>
@@ -314,7 +342,6 @@
             <w:pPr>
               <w:keepNext w:val="0"/>
               <w:keepLines w:val="0"/>
-              <w:pageBreakBefore w:val="0"/>
               <w:widowControl w:val="0"/>
               <w:pBdr>
                 <w:top w:space="0" w:sz="0" w:val="nil"/>
@@ -387,7 +414,6 @@
             <w:pPr>
               <w:keepNext w:val="0"/>
               <w:keepLines w:val="0"/>
-              <w:pageBreakBefore w:val="0"/>
               <w:widowControl w:val="0"/>
               <w:pBdr>
                 <w:top w:space="0" w:sz="0" w:val="nil"/>
@@ -486,7 +512,64 @@
                 <w:rtl w:val="0"/>
               </w:rPr>
               <w:tab/>
-              <w:t xml:space="preserve"> role1, role2, role3</w:t>
+              <w:t xml:space="preserve"> </w:t>
+            </w:r>
+            <w:r>
+              <w:rPr>
+                <w:rtl w:val="0"/>
+              </w:rPr>
+              <w:t xml:space="preserve">Developer</w:t>
+            </w:r>
+            <w:r>
+              <w:rPr>
+                <w:rFonts w:ascii="Calibri" w:cs="Calibri" w:eastAsia="Calibri" w:hAnsi="Calibri"/>
+                <w:b w:val="0"/>
+                <w:i w:val="0"/>
+                <w:smallCaps w:val="0"/>
+                <w:strike w:val="0"/>
+                <w:color w:val="000000"/>
+                <w:sz w:val="22"/>
+                <w:szCs w:val="22"/>
+                <w:u w:val="none"/>
+                <w:shd w:fill="auto" w:val="clear"/>
+                <w:vertAlign w:val="baseline"/>
+                <w:rtl w:val="0"/>
+              </w:rPr>
+              <w:t xml:space="preserve">, </w:t>
+            </w:r>
+            <w:r>
+              <w:rPr>
+                <w:rtl w:val="0"/>
+              </w:rPr>
+              <w:t xml:space="preserve">Project manager</w:t>
+            </w:r>
+            <w:r>
+              <w:rPr>
+                <w:rFonts w:ascii="Calibri" w:cs="Calibri" w:eastAsia="Calibri" w:hAnsi="Calibri"/>
+                <w:b w:val="0"/>
+                <w:i w:val="0"/>
+                <w:smallCaps w:val="0"/>
+                <w:strike w:val="0"/>
+                <w:color w:val="000000"/>
+                <w:sz w:val="22"/>
+                <w:szCs w:val="22"/>
+                <w:u w:val="none"/>
+                <w:shd w:fill="auto" w:val="clear"/>
+                <w:vertAlign w:val="baseline"/>
+                <w:rtl w:val="0"/>
+              </w:rPr>
+              <w:t xml:space="preserve">, </w:t>
+            </w:r>
+            <w:r>
+              <w:rPr>
+                <w:rtl w:val="0"/>
+              </w:rPr>
+              <w:t xml:space="preserve">tester</w:t>
+            </w:r>
+            <w:r>
+              <w:rPr>
+                <w:rtl w:val="0"/>
+              </w:rPr>
             </w:r>
           </w:p>
         </w:tc>
@@ -502,7 +585,6 @@
             <w:pPr>
               <w:keepNext w:val="0"/>
               <w:keepLines w:val="0"/>
-              <w:pageBreakBefore w:val="0"/>
               <w:widowControl w:val="0"/>
               <w:pBdr>
                 <w:top w:space="0" w:sz="0" w:val="nil"/>
@@ -572,12 +654,48 @@
     </w:tbl>
     <w:p>
       <w:pPr>
-        <w:pStyle w:val="Heading1"/>
-        <w:spacing w:after="240" w:before="0" w:lineRule="auto"/>
-        <w:rPr/>
-      </w:pPr>
-      <w:r>
-        <w:rPr>
+        <w:keepNext w:val="1"/>
+        <w:keepLines w:val="1"/>
+        <w:pageBreakBefore w:val="1"/>
+        <w:widowControl w:val="1"/>
+        <w:pBdr>
+          <w:top w:color="000000" w:space="1" w:sz="8" w:val="single"/>
+          <w:left w:color="000000" w:space="4" w:sz="8" w:val="single"/>
+          <w:bottom w:color="000000" w:space="1" w:sz="8" w:val="single"/>
+          <w:right w:color="000000" w:space="4" w:sz="8" w:val="single"/>
+          <w:between w:space="0" w:sz="0" w:val="nil"/>
+        </w:pBdr>
+        <w:shd w:fill="auto" w:val="clear"/>
+        <w:spacing w:after="240" w:before="0" w:line="276" w:lineRule="auto"/>
+        <w:ind w:left="0" w:right="0" w:firstLine="0"/>
+        <w:jc w:val="both"/>
+        <w:rPr>
+          <w:rFonts w:ascii="Calibri" w:cs="Calibri" w:eastAsia="Calibri" w:hAnsi="Calibri"/>
+          <w:b w:val="1"/>
+          <w:i w:val="0"/>
+          <w:smallCaps w:val="0"/>
+          <w:strike w:val="0"/>
+          <w:color w:val="000000"/>
+          <w:sz w:val="36"/>
+          <w:szCs w:val="36"/>
+          <w:u w:val="none"/>
+          <w:shd w:fill="auto" w:val="clear"/>
+          <w:vertAlign w:val="baseline"/>
+        </w:rPr>
+      </w:pPr>
+      <w:r>
+        <w:rPr>
+          <w:rFonts w:ascii="Calibri" w:cs="Calibri" w:eastAsia="Calibri" w:hAnsi="Calibri"/>
+          <w:b w:val="1"/>
+          <w:i w:val="0"/>
+          <w:smallCaps w:val="0"/>
+          <w:strike w:val="0"/>
+          <w:color w:val="000000"/>
+          <w:sz w:val="36"/>
+          <w:szCs w:val="36"/>
+          <w:u w:val="none"/>
+          <w:shd w:fill="auto" w:val="clear"/>
+          <w:vertAlign w:val="baseline"/>
           <w:rtl w:val="0"/>
         </w:rPr>
         <w:t xml:space="preserve">MANDATORY Deliverable D01: introduction</w:t>
@@ -585,11 +703,48 @@
     </w:p>
     <w:p>
       <w:pPr>
-        <w:pStyle w:val="Heading2"/>
-        <w:rPr/>
-      </w:pPr>
-      <w:r>
-        <w:rPr>
+        <w:keepNext w:val="1"/>
+        <w:keepLines w:val="1"/>
+        <w:pageBreakBefore w:val="0"/>
+        <w:widowControl w:val="1"/>
+        <w:pBdr>
+          <w:top w:space="0" w:sz="0" w:val="nil"/>
+          <w:left w:space="0" w:sz="0" w:val="nil"/>
+          <w:bottom w:color="000000" w:space="1" w:sz="8" w:val="single"/>
+          <w:right w:space="0" w:sz="0" w:val="nil"/>
+          <w:between w:space="0" w:sz="0" w:val="nil"/>
+        </w:pBdr>
+        <w:shd w:fill="auto" w:val="clear"/>
+        <w:spacing w:after="240" w:before="240" w:line="276" w:lineRule="auto"/>
+        <w:ind w:left="0" w:right="0" w:firstLine="0"/>
+        <w:jc w:val="both"/>
+        <w:rPr>
+          <w:rFonts w:ascii="Calibri" w:cs="Calibri" w:eastAsia="Calibri" w:hAnsi="Calibri"/>
+          <w:b w:val="1"/>
+          <w:i w:val="0"/>
+          <w:smallCaps w:val="0"/>
+          <w:strike w:val="0"/>
+          <w:color w:val="000000"/>
+          <w:sz w:val="28"/>
+          <w:szCs w:val="28"/>
+          <w:u w:val="none"/>
+          <w:shd w:fill="auto" w:val="clear"/>
+          <w:vertAlign w:val="baseline"/>
+        </w:rPr>
+      </w:pPr>
+      <w:r>
+        <w:rPr>
+          <w:rFonts w:ascii="Calibri" w:cs="Calibri" w:eastAsia="Calibri" w:hAnsi="Calibri"/>
+          <w:b w:val="1"/>
+          <w:i w:val="0"/>
+          <w:smallCaps w:val="0"/>
+          <w:strike w:val="0"/>
+          <w:color w:val="000000"/>
+          <w:sz w:val="28"/>
+          <w:szCs w:val="28"/>
+          <w:u w:val="none"/>
+          <w:shd w:fill="auto" w:val="clear"/>
+          <w:vertAlign w:val="baseline"/>
           <w:rtl w:val="0"/>
         </w:rPr>
         <w:t xml:space="preserve">Information requirements </w:t>
@@ -614,11 +769,48 @@
     </w:p>
     <w:p>
       <w:pPr>
-        <w:pStyle w:val="Heading2"/>
-        <w:rPr/>
-      </w:pPr>
-      <w:r>
-        <w:rPr>
+        <w:keepNext w:val="1"/>
+        <w:keepLines w:val="1"/>
+        <w:pageBreakBefore w:val="0"/>
+        <w:widowControl w:val="1"/>
+        <w:pBdr>
+          <w:top w:space="0" w:sz="0" w:val="nil"/>
+          <w:left w:space="0" w:sz="0" w:val="nil"/>
+          <w:bottom w:color="000000" w:space="1" w:sz="8" w:val="single"/>
+          <w:right w:space="0" w:sz="0" w:val="nil"/>
+          <w:between w:space="0" w:sz="0" w:val="nil"/>
+        </w:pBdr>
+        <w:shd w:fill="auto" w:val="clear"/>
+        <w:spacing w:after="240" w:before="240" w:line="276" w:lineRule="auto"/>
+        <w:ind w:left="0" w:right="0" w:firstLine="0"/>
+        <w:jc w:val="both"/>
+        <w:rPr>
+          <w:rFonts w:ascii="Calibri" w:cs="Calibri" w:eastAsia="Calibri" w:hAnsi="Calibri"/>
+          <w:b w:val="1"/>
+          <w:i w:val="0"/>
+          <w:smallCaps w:val="0"/>
+          <w:strike w:val="0"/>
+          <w:color w:val="000000"/>
+          <w:sz w:val="28"/>
+          <w:szCs w:val="28"/>
+          <w:u w:val="none"/>
+          <w:shd w:fill="auto" w:val="clear"/>
+          <w:vertAlign w:val="baseline"/>
+        </w:rPr>
+      </w:pPr>
+      <w:r>
+        <w:rPr>
+          <w:rFonts w:ascii="Calibri" w:cs="Calibri" w:eastAsia="Calibri" w:hAnsi="Calibri"/>
+          <w:b w:val="1"/>
+          <w:i w:val="0"/>
+          <w:smallCaps w:val="0"/>
+          <w:strike w:val="0"/>
+          <w:color w:val="000000"/>
+          <w:sz w:val="28"/>
+          <w:szCs w:val="28"/>
+          <w:u w:val="none"/>
+          <w:shd w:fill="auto" w:val="clear"/>
+          <w:vertAlign w:val="baseline"/>
           <w:rtl w:val="0"/>
         </w:rPr>
         <w:t xml:space="preserve">Functional requirements</w:t>
@@ -1107,17 +1299,15 @@
         <w:jc w:val="both"/>
         <w:rPr>
           <w:rFonts w:ascii="Consolas" w:cs="Consolas" w:eastAsia="Consolas" w:hAnsi="Consolas"/>
-          <w:color w:val="008080"/>
-          <w:sz w:val="20"/>
-          <w:szCs w:val="20"/>
+          <w:sz w:val="26"/>
+          <w:szCs w:val="26"/>
         </w:rPr>
       </w:pPr>
       <w:r>
         <w:rPr>
           <w:rFonts w:ascii="Consolas" w:cs="Consolas" w:eastAsia="Consolas" w:hAnsi="Consolas"/>
-          <w:color w:val="008080"/>
-          <w:sz w:val="20"/>
-          <w:szCs w:val="20"/>
+          <w:sz w:val="26"/>
+          <w:szCs w:val="26"/>
           <w:rtl w:val="0"/>
         </w:rPr>
         <w:t xml:space="preserve">X</w:t>
@@ -1170,11 +1360,48 @@
     </w:p>
     <w:p>
       <w:pPr>
-        <w:pStyle w:val="Heading2"/>
-        <w:rPr/>
-      </w:pPr>
-      <w:r>
-        <w:rPr>
+        <w:keepNext w:val="1"/>
+        <w:keepLines w:val="1"/>
+        <w:pageBreakBefore w:val="0"/>
+        <w:widowControl w:val="1"/>
+        <w:pBdr>
+          <w:top w:space="0" w:sz="0" w:val="nil"/>
+          <w:left w:space="0" w:sz="0" w:val="nil"/>
+          <w:bottom w:color="000000" w:space="1" w:sz="8" w:val="single"/>
+          <w:right w:space="0" w:sz="0" w:val="nil"/>
+          <w:between w:space="0" w:sz="0" w:val="nil"/>
+        </w:pBdr>
+        <w:shd w:fill="auto" w:val="clear"/>
+        <w:spacing w:after="240" w:before="240" w:line="276" w:lineRule="auto"/>
+        <w:ind w:left="0" w:right="0" w:firstLine="0"/>
+        <w:jc w:val="both"/>
+        <w:rPr>
+          <w:rFonts w:ascii="Calibri" w:cs="Calibri" w:eastAsia="Calibri" w:hAnsi="Calibri"/>
+          <w:b w:val="1"/>
+          <w:i w:val="0"/>
+          <w:smallCaps w:val="0"/>
+          <w:strike w:val="0"/>
+          <w:color w:val="000000"/>
+          <w:sz w:val="28"/>
+          <w:szCs w:val="28"/>
+          <w:u w:val="none"/>
+          <w:shd w:fill="auto" w:val="clear"/>
+          <w:vertAlign w:val="baseline"/>
+        </w:rPr>
+      </w:pPr>
+      <w:r>
+        <w:rPr>
+          <w:rFonts w:ascii="Calibri" w:cs="Calibri" w:eastAsia="Calibri" w:hAnsi="Calibri"/>
+          <w:b w:val="1"/>
+          <w:i w:val="0"/>
+          <w:smallCaps w:val="0"/>
+          <w:strike w:val="0"/>
+          <w:color w:val="000000"/>
+          <w:sz w:val="28"/>
+          <w:szCs w:val="28"/>
+          <w:u w:val="none"/>
+          <w:shd w:fill="auto" w:val="clear"/>
+          <w:vertAlign w:val="baseline"/>
           <w:rtl w:val="0"/>
         </w:rPr>
         <w:t xml:space="preserve">Non-functional requirements</w:t>
@@ -1196,11 +1423,48 @@
     </w:p>
     <w:p>
       <w:pPr>
-        <w:pStyle w:val="Heading2"/>
-        <w:rPr/>
-      </w:pPr>
-      <w:r>
-        <w:rPr>
+        <w:keepNext w:val="1"/>
+        <w:keepLines w:val="1"/>
+        <w:pageBreakBefore w:val="0"/>
+        <w:widowControl w:val="1"/>
+        <w:pBdr>
+          <w:top w:space="0" w:sz="0" w:val="nil"/>
+          <w:left w:space="0" w:sz="0" w:val="nil"/>
+          <w:bottom w:color="000000" w:space="1" w:sz="8" w:val="single"/>
+          <w:right w:space="0" w:sz="0" w:val="nil"/>
+          <w:between w:space="0" w:sz="0" w:val="nil"/>
+        </w:pBdr>
+        <w:shd w:fill="auto" w:val="clear"/>
+        <w:spacing w:after="240" w:before="240" w:line="276" w:lineRule="auto"/>
+        <w:ind w:left="0" w:right="0" w:firstLine="0"/>
+        <w:jc w:val="both"/>
+        <w:rPr>
+          <w:rFonts w:ascii="Calibri" w:cs="Calibri" w:eastAsia="Calibri" w:hAnsi="Calibri"/>
+          <w:b w:val="1"/>
+          <w:i w:val="0"/>
+          <w:smallCaps w:val="0"/>
+          <w:strike w:val="0"/>
+          <w:color w:val="000000"/>
+          <w:sz w:val="28"/>
+          <w:szCs w:val="28"/>
+          <w:u w:val="none"/>
+          <w:shd w:fill="auto" w:val="clear"/>
+          <w:vertAlign w:val="baseline"/>
+        </w:rPr>
+      </w:pPr>
+      <w:r>
+        <w:rPr>
+          <w:rFonts w:ascii="Calibri" w:cs="Calibri" w:eastAsia="Calibri" w:hAnsi="Calibri"/>
+          <w:b w:val="1"/>
+          <w:i w:val="0"/>
+          <w:smallCaps w:val="0"/>
+          <w:strike w:val="0"/>
+          <w:color w:val="000000"/>
+          <w:sz w:val="28"/>
+          <w:szCs w:val="28"/>
+          <w:u w:val="none"/>
+          <w:shd w:fill="auto" w:val="clear"/>
+          <w:vertAlign w:val="baseline"/>
           <w:rtl w:val="0"/>
         </w:rPr>
         <w:t xml:space="preserve">Testing requirements</w:t>
@@ -1222,28 +1486,51 @@
     </w:p>
     <w:p>
       <w:pPr>
-        <w:pStyle w:val="Heading2"/>
-        <w:rPr/>
-      </w:pPr>
-      <w:r>
-        <w:rPr>
+        <w:keepNext w:val="1"/>
+        <w:keepLines w:val="1"/>
+        <w:pageBreakBefore w:val="0"/>
+        <w:widowControl w:val="1"/>
+        <w:pBdr>
+          <w:top w:space="0" w:sz="0" w:val="nil"/>
+          <w:left w:space="0" w:sz="0" w:val="nil"/>
+          <w:bottom w:color="000000" w:space="1" w:sz="8" w:val="single"/>
+          <w:right w:space="0" w:sz="0" w:val="nil"/>
+          <w:between w:space="0" w:sz="0" w:val="nil"/>
+        </w:pBdr>
+        <w:shd w:fill="auto" w:val="clear"/>
+        <w:spacing w:after="240" w:before="240" w:line="276" w:lineRule="auto"/>
+        <w:ind w:left="0" w:right="0" w:firstLine="0"/>
+        <w:jc w:val="both"/>
+        <w:rPr>
+          <w:rFonts w:ascii="Calibri" w:cs="Calibri" w:eastAsia="Calibri" w:hAnsi="Calibri"/>
+          <w:b w:val="1"/>
+          <w:i w:val="0"/>
+          <w:smallCaps w:val="0"/>
+          <w:strike w:val="0"/>
+          <w:color w:val="000000"/>
+          <w:sz w:val="28"/>
+          <w:szCs w:val="28"/>
+          <w:u w:val="none"/>
+          <w:shd w:fill="auto" w:val="clear"/>
+          <w:vertAlign w:val="baseline"/>
+        </w:rPr>
+      </w:pPr>
+      <w:r>
+        <w:rPr>
+          <w:rFonts w:ascii="Calibri" w:cs="Calibri" w:eastAsia="Calibri" w:hAnsi="Calibri"/>
+          <w:b w:val="1"/>
+          <w:i w:val="0"/>
+          <w:smallCaps w:val="0"/>
+          <w:strike w:val="0"/>
+          <w:color w:val="000000"/>
+          <w:sz w:val="28"/>
+          <w:szCs w:val="28"/>
+          <w:u w:val="none"/>
+          <w:shd w:fill="auto" w:val="clear"/>
+          <w:vertAlign w:val="baseline"/>
           <w:rtl w:val="0"/>
         </w:rPr>
         <w:t xml:space="preserve">Managerial requirements</w:t>
-      </w:r>
-    </w:p>
-    <w:p>
-      <w:pPr>
-        <w:rPr>
-          <w:rFonts w:ascii="Calibri" w:cs="Calibri" w:eastAsia="Calibri" w:hAnsi="Calibri"/>
-        </w:rPr>
-      </w:pPr>
-      <w:r>
-        <w:rPr>
-          <w:rFonts w:ascii="Calibri" w:cs="Calibri" w:eastAsia="Calibri" w:hAnsi="Calibri"/>
-          <w:rtl w:val="0"/>
-        </w:rPr>
-        <w:t xml:space="preserve">Intentionally blank.</w:t>
       </w:r>
     </w:p>
     <w:p>
@@ -1259,21 +1546,59 @@
       </w:pPr>
       <w:r>
         <w:rPr>
-          <w:rtl w:val="0"/>
-        </w:rPr>
-      </w:r>
-    </w:p>
-    <w:p>
-      <w:pPr>
-        <w:pStyle w:val="Heading1"/>
+          <w:rFonts w:ascii="Calibri" w:cs="Calibri" w:eastAsia="Calibri" w:hAnsi="Calibri"/>
+          <w:rtl w:val="0"/>
+        </w:rPr>
+        <w:t xml:space="preserve">Intentionally blank.</w:t>
+      </w:r>
+    </w:p>
+    <w:p>
+      <w:pPr>
+        <w:keepNext w:val="1"/>
+        <w:keepLines w:val="1"/>
+        <w:pageBreakBefore w:val="1"/>
+        <w:widowControl w:val="1"/>
+        <w:pBdr>
+          <w:top w:color="000000" w:space="1" w:sz="8" w:val="single"/>
+          <w:left w:color="000000" w:space="4" w:sz="8" w:val="single"/>
+          <w:bottom w:color="000000" w:space="1" w:sz="8" w:val="single"/>
+          <w:right w:color="000000" w:space="4" w:sz="8" w:val="single"/>
+          <w:between w:space="0" w:sz="0" w:val="nil"/>
+        </w:pBdr>
+        <w:shd w:fill="auto" w:val="clear"/>
         <w:tabs>
           <w:tab w:val="left" w:leader="none" w:pos="284"/>
         </w:tabs>
-        <w:spacing w:after="240" w:before="0" w:lineRule="auto"/>
-        <w:rPr/>
-      </w:pPr>
-      <w:r>
-        <w:rPr>
+        <w:spacing w:after="240" w:before="0" w:line="276" w:lineRule="auto"/>
+        <w:ind w:left="0" w:right="0" w:firstLine="0"/>
+        <w:jc w:val="both"/>
+        <w:rPr>
+          <w:rFonts w:ascii="Calibri" w:cs="Calibri" w:eastAsia="Calibri" w:hAnsi="Calibri"/>
+          <w:b w:val="1"/>
+          <w:i w:val="0"/>
+          <w:smallCaps w:val="0"/>
+          <w:strike w:val="0"/>
+          <w:color w:val="000000"/>
+          <w:sz w:val="36"/>
+          <w:szCs w:val="36"/>
+          <w:u w:val="none"/>
+          <w:shd w:fill="auto" w:val="clear"/>
+          <w:vertAlign w:val="baseline"/>
+        </w:rPr>
+      </w:pPr>
+      <w:r>
+        <w:rPr>
+          <w:rFonts w:ascii="Calibri" w:cs="Calibri" w:eastAsia="Calibri" w:hAnsi="Calibri"/>
+          <w:b w:val="1"/>
+          <w:i w:val="0"/>
+          <w:smallCaps w:val="0"/>
+          <w:strike w:val="0"/>
+          <w:color w:val="000000"/>
+          <w:sz w:val="36"/>
+          <w:szCs w:val="36"/>
+          <w:u w:val="none"/>
+          <w:shd w:fill="auto" w:val="clear"/>
+          <w:vertAlign w:val="baseline"/>
           <w:rtl w:val="0"/>
         </w:rPr>
         <w:t xml:space="preserve">MANDATORY Deliverable D02: data models</w:t>
@@ -1281,11 +1606,48 @@
     </w:p>
     <w:p>
       <w:pPr>
-        <w:pStyle w:val="Heading2"/>
-        <w:rPr/>
-      </w:pPr>
-      <w:r>
-        <w:rPr>
+        <w:keepNext w:val="1"/>
+        <w:keepLines w:val="1"/>
+        <w:pageBreakBefore w:val="0"/>
+        <w:widowControl w:val="1"/>
+        <w:pBdr>
+          <w:top w:space="0" w:sz="0" w:val="nil"/>
+          <w:left w:space="0" w:sz="0" w:val="nil"/>
+          <w:bottom w:color="000000" w:space="1" w:sz="8" w:val="single"/>
+          <w:right w:space="0" w:sz="0" w:val="nil"/>
+          <w:between w:space="0" w:sz="0" w:val="nil"/>
+        </w:pBdr>
+        <w:shd w:fill="auto" w:val="clear"/>
+        <w:spacing w:after="240" w:before="240" w:line="276" w:lineRule="auto"/>
+        <w:ind w:left="0" w:right="0" w:firstLine="0"/>
+        <w:jc w:val="both"/>
+        <w:rPr>
+          <w:rFonts w:ascii="Calibri" w:cs="Calibri" w:eastAsia="Calibri" w:hAnsi="Calibri"/>
+          <w:b w:val="1"/>
+          <w:i w:val="0"/>
+          <w:smallCaps w:val="0"/>
+          <w:strike w:val="0"/>
+          <w:color w:val="000000"/>
+          <w:sz w:val="28"/>
+          <w:szCs w:val="28"/>
+          <w:u w:val="none"/>
+          <w:shd w:fill="auto" w:val="clear"/>
+          <w:vertAlign w:val="baseline"/>
+        </w:rPr>
+      </w:pPr>
+      <w:r>
+        <w:rPr>
+          <w:rFonts w:ascii="Calibri" w:cs="Calibri" w:eastAsia="Calibri" w:hAnsi="Calibri"/>
+          <w:b w:val="1"/>
+          <w:i w:val="0"/>
+          <w:smallCaps w:val="0"/>
+          <w:strike w:val="0"/>
+          <w:color w:val="000000"/>
+          <w:sz w:val="28"/>
+          <w:szCs w:val="28"/>
+          <w:u w:val="none"/>
+          <w:shd w:fill="auto" w:val="clear"/>
+          <w:vertAlign w:val="baseline"/>
           <w:rtl w:val="0"/>
         </w:rPr>
         <w:t xml:space="preserve">Information requirements</w:t>
@@ -1665,7 +2027,7 @@
           <w:vertAlign w:val="baseline"/>
           <w:rtl w:val="0"/>
         </w:rPr>
-        <w:t xml:space="preserve">      </w:t>
+        <w:t xml:space="preserve">      x</w:t>
       </w:r>
     </w:p>
     <w:p>
@@ -2042,7 +2404,7 @@
           <w:vertAlign w:val="baseline"/>
           <w:rtl w:val="0"/>
         </w:rPr>
-        <w:t xml:space="preserve">       </w:t>
+        <w:t xml:space="preserve">       x</w:t>
       </w:r>
     </w:p>
     <w:p>
@@ -2385,16 +2747,53 @@
           <w:vertAlign w:val="baseline"/>
           <w:rtl w:val="0"/>
         </w:rPr>
-        <w:t xml:space="preserve">       </w:t>
-      </w:r>
-    </w:p>
-    <w:p>
-      <w:pPr>
-        <w:pStyle w:val="Heading2"/>
-        <w:rPr/>
-      </w:pPr>
-      <w:r>
-        <w:rPr>
+        <w:t xml:space="preserve">       x</w:t>
+      </w:r>
+    </w:p>
+    <w:p>
+      <w:pPr>
+        <w:keepNext w:val="1"/>
+        <w:keepLines w:val="1"/>
+        <w:pageBreakBefore w:val="0"/>
+        <w:widowControl w:val="1"/>
+        <w:pBdr>
+          <w:top w:space="0" w:sz="0" w:val="nil"/>
+          <w:left w:space="0" w:sz="0" w:val="nil"/>
+          <w:bottom w:color="000000" w:space="1" w:sz="8" w:val="single"/>
+          <w:right w:space="0" w:sz="0" w:val="nil"/>
+          <w:between w:space="0" w:sz="0" w:val="nil"/>
+        </w:pBdr>
+        <w:shd w:fill="auto" w:val="clear"/>
+        <w:spacing w:after="240" w:before="240" w:line="276" w:lineRule="auto"/>
+        <w:ind w:left="0" w:right="0" w:firstLine="0"/>
+        <w:jc w:val="both"/>
+        <w:rPr>
+          <w:rFonts w:ascii="Calibri" w:cs="Calibri" w:eastAsia="Calibri" w:hAnsi="Calibri"/>
+          <w:b w:val="1"/>
+          <w:i w:val="0"/>
+          <w:smallCaps w:val="0"/>
+          <w:strike w:val="0"/>
+          <w:color w:val="000000"/>
+          <w:sz w:val="28"/>
+          <w:szCs w:val="28"/>
+          <w:u w:val="none"/>
+          <w:shd w:fill="auto" w:val="clear"/>
+          <w:vertAlign w:val="baseline"/>
+        </w:rPr>
+      </w:pPr>
+      <w:r>
+        <w:rPr>
+          <w:rFonts w:ascii="Calibri" w:cs="Calibri" w:eastAsia="Calibri" w:hAnsi="Calibri"/>
+          <w:b w:val="1"/>
+          <w:i w:val="0"/>
+          <w:smallCaps w:val="0"/>
+          <w:strike w:val="0"/>
+          <w:color w:val="000000"/>
+          <w:sz w:val="28"/>
+          <w:szCs w:val="28"/>
+          <w:u w:val="none"/>
+          <w:shd w:fill="auto" w:val="clear"/>
+          <w:vertAlign w:val="baseline"/>
           <w:rtl w:val="0"/>
         </w:rPr>
         <w:t xml:space="preserve">Functional requirements</w:t>
@@ -2419,11 +2818,48 @@
     </w:p>
     <w:p>
       <w:pPr>
-        <w:pStyle w:val="Heading2"/>
-        <w:rPr/>
-      </w:pPr>
-      <w:r>
-        <w:rPr>
+        <w:keepNext w:val="1"/>
+        <w:keepLines w:val="1"/>
+        <w:pageBreakBefore w:val="0"/>
+        <w:widowControl w:val="1"/>
+        <w:pBdr>
+          <w:top w:space="0" w:sz="0" w:val="nil"/>
+          <w:left w:space="0" w:sz="0" w:val="nil"/>
+          <w:bottom w:color="000000" w:space="1" w:sz="8" w:val="single"/>
+          <w:right w:space="0" w:sz="0" w:val="nil"/>
+          <w:between w:space="0" w:sz="0" w:val="nil"/>
+        </w:pBdr>
+        <w:shd w:fill="auto" w:val="clear"/>
+        <w:spacing w:after="240" w:before="240" w:line="276" w:lineRule="auto"/>
+        <w:ind w:left="0" w:right="0" w:firstLine="0"/>
+        <w:jc w:val="both"/>
+        <w:rPr>
+          <w:rFonts w:ascii="Calibri" w:cs="Calibri" w:eastAsia="Calibri" w:hAnsi="Calibri"/>
+          <w:b w:val="1"/>
+          <w:i w:val="0"/>
+          <w:smallCaps w:val="0"/>
+          <w:strike w:val="0"/>
+          <w:color w:val="000000"/>
+          <w:sz w:val="28"/>
+          <w:szCs w:val="28"/>
+          <w:u w:val="none"/>
+          <w:shd w:fill="auto" w:val="clear"/>
+          <w:vertAlign w:val="baseline"/>
+        </w:rPr>
+      </w:pPr>
+      <w:r>
+        <w:rPr>
+          <w:rFonts w:ascii="Calibri" w:cs="Calibri" w:eastAsia="Calibri" w:hAnsi="Calibri"/>
+          <w:b w:val="1"/>
+          <w:i w:val="0"/>
+          <w:smallCaps w:val="0"/>
+          <w:strike w:val="0"/>
+          <w:color w:val="000000"/>
+          <w:sz w:val="28"/>
+          <w:szCs w:val="28"/>
+          <w:u w:val="none"/>
+          <w:shd w:fill="auto" w:val="clear"/>
+          <w:vertAlign w:val="baseline"/>
           <w:rtl w:val="0"/>
         </w:rPr>
         <w:t xml:space="preserve">Non-functional requirements</w:t>
@@ -2448,11 +2884,48 @@
     </w:p>
     <w:p>
       <w:pPr>
-        <w:pStyle w:val="Heading2"/>
-        <w:rPr/>
-      </w:pPr>
-      <w:r>
-        <w:rPr>
+        <w:keepNext w:val="1"/>
+        <w:keepLines w:val="1"/>
+        <w:pageBreakBefore w:val="0"/>
+        <w:widowControl w:val="1"/>
+        <w:pBdr>
+          <w:top w:space="0" w:sz="0" w:val="nil"/>
+          <w:left w:space="0" w:sz="0" w:val="nil"/>
+          <w:bottom w:color="000000" w:space="1" w:sz="8" w:val="single"/>
+          <w:right w:space="0" w:sz="0" w:val="nil"/>
+          <w:between w:space="0" w:sz="0" w:val="nil"/>
+        </w:pBdr>
+        <w:shd w:fill="auto" w:val="clear"/>
+        <w:spacing w:after="240" w:before="240" w:line="276" w:lineRule="auto"/>
+        <w:ind w:left="0" w:right="0" w:firstLine="0"/>
+        <w:jc w:val="both"/>
+        <w:rPr>
+          <w:rFonts w:ascii="Calibri" w:cs="Calibri" w:eastAsia="Calibri" w:hAnsi="Calibri"/>
+          <w:b w:val="1"/>
+          <w:i w:val="0"/>
+          <w:smallCaps w:val="0"/>
+          <w:strike w:val="0"/>
+          <w:color w:val="000000"/>
+          <w:sz w:val="28"/>
+          <w:szCs w:val="28"/>
+          <w:u w:val="none"/>
+          <w:shd w:fill="auto" w:val="clear"/>
+          <w:vertAlign w:val="baseline"/>
+        </w:rPr>
+      </w:pPr>
+      <w:r>
+        <w:rPr>
+          <w:rFonts w:ascii="Calibri" w:cs="Calibri" w:eastAsia="Calibri" w:hAnsi="Calibri"/>
+          <w:b w:val="1"/>
+          <w:i w:val="0"/>
+          <w:smallCaps w:val="0"/>
+          <w:strike w:val="0"/>
+          <w:color w:val="000000"/>
+          <w:sz w:val="28"/>
+          <w:szCs w:val="28"/>
+          <w:u w:val="none"/>
+          <w:shd w:fill="auto" w:val="clear"/>
+          <w:vertAlign w:val="baseline"/>
           <w:rtl w:val="0"/>
         </w:rPr>
         <w:t xml:space="preserve">Testing requirements</w:t>
@@ -2730,16 +3203,53 @@
           <w:vertAlign w:val="baseline"/>
           <w:rtl w:val="0"/>
         </w:rPr>
-        <w:t xml:space="preserve">      </w:t>
-      </w:r>
-    </w:p>
-    <w:p>
-      <w:pPr>
-        <w:pStyle w:val="Heading2"/>
-        <w:rPr/>
-      </w:pPr>
-      <w:r>
-        <w:rPr>
+        <w:t xml:space="preserve">      X</w:t>
+      </w:r>
+    </w:p>
+    <w:p>
+      <w:pPr>
+        <w:keepNext w:val="1"/>
+        <w:keepLines w:val="1"/>
+        <w:pageBreakBefore w:val="0"/>
+        <w:widowControl w:val="1"/>
+        <w:pBdr>
+          <w:top w:space="0" w:sz="0" w:val="nil"/>
+          <w:left w:space="0" w:sz="0" w:val="nil"/>
+          <w:bottom w:color="000000" w:space="1" w:sz="8" w:val="single"/>
+          <w:right w:space="0" w:sz="0" w:val="nil"/>
+          <w:between w:space="0" w:sz="0" w:val="nil"/>
+        </w:pBdr>
+        <w:shd w:fill="auto" w:val="clear"/>
+        <w:spacing w:after="240" w:before="240" w:line="276" w:lineRule="auto"/>
+        <w:ind w:left="0" w:right="0" w:firstLine="0"/>
+        <w:jc w:val="both"/>
+        <w:rPr>
+          <w:rFonts w:ascii="Calibri" w:cs="Calibri" w:eastAsia="Calibri" w:hAnsi="Calibri"/>
+          <w:b w:val="1"/>
+          <w:i w:val="0"/>
+          <w:smallCaps w:val="0"/>
+          <w:strike w:val="0"/>
+          <w:color w:val="000000"/>
+          <w:sz w:val="28"/>
+          <w:szCs w:val="28"/>
+          <w:u w:val="none"/>
+          <w:shd w:fill="auto" w:val="clear"/>
+          <w:vertAlign w:val="baseline"/>
+        </w:rPr>
+      </w:pPr>
+      <w:r>
+        <w:rPr>
+          <w:rFonts w:ascii="Calibri" w:cs="Calibri" w:eastAsia="Calibri" w:hAnsi="Calibri"/>
+          <w:b w:val="1"/>
+          <w:i w:val="0"/>
+          <w:smallCaps w:val="0"/>
+          <w:strike w:val="0"/>
+          <w:color w:val="000000"/>
+          <w:sz w:val="28"/>
+          <w:szCs w:val="28"/>
+          <w:u w:val="none"/>
+          <w:shd w:fill="auto" w:val="clear"/>
+          <w:vertAlign w:val="baseline"/>
           <w:rtl w:val="0"/>
         </w:rPr>
         <w:t xml:space="preserve">Managerial requirements</w:t>
@@ -2761,21 +3271,51 @@
     </w:p>
     <w:p>
       <w:pPr>
-        <w:pStyle w:val="Heading1"/>
+        <w:keepNext w:val="1"/>
+        <w:keepLines w:val="1"/>
+        <w:pageBreakBefore w:val="1"/>
+        <w:widowControl w:val="1"/>
         <w:pBdr>
           <w:top w:color="000000" w:space="1" w:sz="8" w:val="single"/>
           <w:left w:color="000000" w:space="4" w:sz="8" w:val="single"/>
           <w:bottom w:color="000000" w:space="1" w:sz="4" w:val="single"/>
           <w:right w:color="000000" w:space="4" w:sz="8" w:val="single"/>
-        </w:pBdr>
+          <w:between w:space="0" w:sz="0" w:val="nil"/>
+        </w:pBdr>
+        <w:shd w:fill="auto" w:val="clear"/>
         <w:tabs>
           <w:tab w:val="left" w:leader="none" w:pos="284"/>
         </w:tabs>
-        <w:spacing w:after="240" w:before="0" w:lineRule="auto"/>
-        <w:rPr/>
-      </w:pPr>
-      <w:r>
-        <w:rPr>
+        <w:spacing w:after="240" w:before="0" w:line="276" w:lineRule="auto"/>
+        <w:ind w:left="0" w:right="0" w:firstLine="0"/>
+        <w:jc w:val="both"/>
+        <w:rPr>
+          <w:rFonts w:ascii="Calibri" w:cs="Calibri" w:eastAsia="Calibri" w:hAnsi="Calibri"/>
+          <w:b w:val="1"/>
+          <w:i w:val="0"/>
+          <w:smallCaps w:val="0"/>
+          <w:strike w:val="0"/>
+          <w:color w:val="000000"/>
+          <w:sz w:val="36"/>
+          <w:szCs w:val="36"/>
+          <w:u w:val="none"/>
+          <w:shd w:fill="auto" w:val="clear"/>
+          <w:vertAlign w:val="baseline"/>
+        </w:rPr>
+      </w:pPr>
+      <w:r>
+        <w:rPr>
+          <w:rFonts w:ascii="Calibri" w:cs="Calibri" w:eastAsia="Calibri" w:hAnsi="Calibri"/>
+          <w:b w:val="1"/>
+          <w:i w:val="0"/>
+          <w:smallCaps w:val="0"/>
+          <w:strike w:val="0"/>
+          <w:color w:val="000000"/>
+          <w:sz w:val="36"/>
+          <w:szCs w:val="36"/>
+          <w:u w:val="none"/>
+          <w:shd w:fill="auto" w:val="clear"/>
+          <w:vertAlign w:val="baseline"/>
           <w:rtl w:val="0"/>
         </w:rPr>
         <w:t xml:space="preserve">MANDATORY Deliverable D03: implementing features</w:t>
@@ -2783,11 +3323,48 @@
     </w:p>
     <w:p>
       <w:pPr>
-        <w:pStyle w:val="Heading2"/>
-        <w:rPr/>
-      </w:pPr>
-      <w:r>
-        <w:rPr>
+        <w:keepNext w:val="1"/>
+        <w:keepLines w:val="1"/>
+        <w:pageBreakBefore w:val="0"/>
+        <w:widowControl w:val="1"/>
+        <w:pBdr>
+          <w:top w:space="0" w:sz="0" w:val="nil"/>
+          <w:left w:space="0" w:sz="0" w:val="nil"/>
+          <w:bottom w:color="000000" w:space="1" w:sz="8" w:val="single"/>
+          <w:right w:space="0" w:sz="0" w:val="nil"/>
+          <w:between w:space="0" w:sz="0" w:val="nil"/>
+        </w:pBdr>
+        <w:shd w:fill="auto" w:val="clear"/>
+        <w:spacing w:after="240" w:before="240" w:line="276" w:lineRule="auto"/>
+        <w:ind w:left="0" w:right="0" w:firstLine="0"/>
+        <w:jc w:val="both"/>
+        <w:rPr>
+          <w:rFonts w:ascii="Calibri" w:cs="Calibri" w:eastAsia="Calibri" w:hAnsi="Calibri"/>
+          <w:b w:val="1"/>
+          <w:i w:val="0"/>
+          <w:smallCaps w:val="0"/>
+          <w:strike w:val="0"/>
+          <w:color w:val="000000"/>
+          <w:sz w:val="28"/>
+          <w:szCs w:val="28"/>
+          <w:u w:val="none"/>
+          <w:shd w:fill="auto" w:val="clear"/>
+          <w:vertAlign w:val="baseline"/>
+        </w:rPr>
+      </w:pPr>
+      <w:r>
+        <w:rPr>
+          <w:rFonts w:ascii="Calibri" w:cs="Calibri" w:eastAsia="Calibri" w:hAnsi="Calibri"/>
+          <w:b w:val="1"/>
+          <w:i w:val="0"/>
+          <w:smallCaps w:val="0"/>
+          <w:strike w:val="0"/>
+          <w:color w:val="000000"/>
+          <w:sz w:val="28"/>
+          <w:szCs w:val="28"/>
+          <w:u w:val="none"/>
+          <w:shd w:fill="auto" w:val="clear"/>
+          <w:vertAlign w:val="baseline"/>
           <w:rtl w:val="0"/>
         </w:rPr>
         <w:t xml:space="preserve">Information requirements</w:t>
@@ -2812,11 +3389,48 @@
     </w:p>
     <w:p>
       <w:pPr>
-        <w:pStyle w:val="Heading2"/>
-        <w:rPr/>
-      </w:pPr>
-      <w:r>
-        <w:rPr>
+        <w:keepNext w:val="1"/>
+        <w:keepLines w:val="1"/>
+        <w:pageBreakBefore w:val="0"/>
+        <w:widowControl w:val="1"/>
+        <w:pBdr>
+          <w:top w:space="0" w:sz="0" w:val="nil"/>
+          <w:left w:space="0" w:sz="0" w:val="nil"/>
+          <w:bottom w:color="000000" w:space="1" w:sz="8" w:val="single"/>
+          <w:right w:space="0" w:sz="0" w:val="nil"/>
+          <w:between w:space="0" w:sz="0" w:val="nil"/>
+        </w:pBdr>
+        <w:shd w:fill="auto" w:val="clear"/>
+        <w:spacing w:after="240" w:before="240" w:line="276" w:lineRule="auto"/>
+        <w:ind w:left="0" w:right="0" w:firstLine="0"/>
+        <w:jc w:val="both"/>
+        <w:rPr>
+          <w:rFonts w:ascii="Calibri" w:cs="Calibri" w:eastAsia="Calibri" w:hAnsi="Calibri"/>
+          <w:b w:val="1"/>
+          <w:i w:val="0"/>
+          <w:smallCaps w:val="0"/>
+          <w:strike w:val="0"/>
+          <w:color w:val="000000"/>
+          <w:sz w:val="28"/>
+          <w:szCs w:val="28"/>
+          <w:u w:val="none"/>
+          <w:shd w:fill="auto" w:val="clear"/>
+          <w:vertAlign w:val="baseline"/>
+        </w:rPr>
+      </w:pPr>
+      <w:r>
+        <w:rPr>
+          <w:rFonts w:ascii="Calibri" w:cs="Calibri" w:eastAsia="Calibri" w:hAnsi="Calibri"/>
+          <w:b w:val="1"/>
+          <w:i w:val="0"/>
+          <w:smallCaps w:val="0"/>
+          <w:strike w:val="0"/>
+          <w:color w:val="000000"/>
+          <w:sz w:val="28"/>
+          <w:szCs w:val="28"/>
+          <w:u w:val="none"/>
+          <w:shd w:fill="auto" w:val="clear"/>
+          <w:vertAlign w:val="baseline"/>
           <w:rtl w:val="0"/>
         </w:rPr>
         <w:t xml:space="preserve">Functional requirements</w:t>
@@ -4248,11 +4862,48 @@
     </w:p>
     <w:p>
       <w:pPr>
-        <w:pStyle w:val="Heading2"/>
-        <w:rPr/>
-      </w:pPr>
-      <w:r>
-        <w:rPr>
+        <w:keepNext w:val="1"/>
+        <w:keepLines w:val="1"/>
+        <w:pageBreakBefore w:val="0"/>
+        <w:widowControl w:val="1"/>
+        <w:pBdr>
+          <w:top w:space="0" w:sz="0" w:val="nil"/>
+          <w:left w:space="0" w:sz="0" w:val="nil"/>
+          <w:bottom w:color="000000" w:space="1" w:sz="8" w:val="single"/>
+          <w:right w:space="0" w:sz="0" w:val="nil"/>
+          <w:between w:space="0" w:sz="0" w:val="nil"/>
+        </w:pBdr>
+        <w:shd w:fill="auto" w:val="clear"/>
+        <w:spacing w:after="240" w:before="240" w:line="276" w:lineRule="auto"/>
+        <w:ind w:left="0" w:right="0" w:firstLine="0"/>
+        <w:jc w:val="both"/>
+        <w:rPr>
+          <w:rFonts w:ascii="Calibri" w:cs="Calibri" w:eastAsia="Calibri" w:hAnsi="Calibri"/>
+          <w:b w:val="1"/>
+          <w:i w:val="0"/>
+          <w:smallCaps w:val="0"/>
+          <w:strike w:val="0"/>
+          <w:color w:val="000000"/>
+          <w:sz w:val="28"/>
+          <w:szCs w:val="28"/>
+          <w:u w:val="none"/>
+          <w:shd w:fill="auto" w:val="clear"/>
+          <w:vertAlign w:val="baseline"/>
+        </w:rPr>
+      </w:pPr>
+      <w:r>
+        <w:rPr>
+          <w:rFonts w:ascii="Calibri" w:cs="Calibri" w:eastAsia="Calibri" w:hAnsi="Calibri"/>
+          <w:b w:val="1"/>
+          <w:i w:val="0"/>
+          <w:smallCaps w:val="0"/>
+          <w:strike w:val="0"/>
+          <w:color w:val="000000"/>
+          <w:sz w:val="28"/>
+          <w:szCs w:val="28"/>
+          <w:u w:val="none"/>
+          <w:shd w:fill="auto" w:val="clear"/>
+          <w:vertAlign w:val="baseline"/>
           <w:rtl w:val="0"/>
         </w:rPr>
         <w:t xml:space="preserve">Non-functional requirements</w:t>
@@ -4277,11 +4928,48 @@
     </w:p>
     <w:p>
       <w:pPr>
-        <w:pStyle w:val="Heading2"/>
-        <w:rPr/>
-      </w:pPr>
-      <w:r>
-        <w:rPr>
+        <w:keepNext w:val="1"/>
+        <w:keepLines w:val="1"/>
+        <w:pageBreakBefore w:val="0"/>
+        <w:widowControl w:val="1"/>
+        <w:pBdr>
+          <w:top w:space="0" w:sz="0" w:val="nil"/>
+          <w:left w:space="0" w:sz="0" w:val="nil"/>
+          <w:bottom w:color="000000" w:space="1" w:sz="8" w:val="single"/>
+          <w:right w:space="0" w:sz="0" w:val="nil"/>
+          <w:between w:space="0" w:sz="0" w:val="nil"/>
+        </w:pBdr>
+        <w:shd w:fill="auto" w:val="clear"/>
+        <w:spacing w:after="240" w:before="240" w:line="276" w:lineRule="auto"/>
+        <w:ind w:left="0" w:right="0" w:firstLine="0"/>
+        <w:jc w:val="both"/>
+        <w:rPr>
+          <w:rFonts w:ascii="Calibri" w:cs="Calibri" w:eastAsia="Calibri" w:hAnsi="Calibri"/>
+          <w:b w:val="1"/>
+          <w:i w:val="0"/>
+          <w:smallCaps w:val="0"/>
+          <w:strike w:val="0"/>
+          <w:color w:val="000000"/>
+          <w:sz w:val="28"/>
+          <w:szCs w:val="28"/>
+          <w:u w:val="none"/>
+          <w:shd w:fill="auto" w:val="clear"/>
+          <w:vertAlign w:val="baseline"/>
+        </w:rPr>
+      </w:pPr>
+      <w:r>
+        <w:rPr>
+          <w:rFonts w:ascii="Calibri" w:cs="Calibri" w:eastAsia="Calibri" w:hAnsi="Calibri"/>
+          <w:b w:val="1"/>
+          <w:i w:val="0"/>
+          <w:smallCaps w:val="0"/>
+          <w:strike w:val="0"/>
+          <w:color w:val="000000"/>
+          <w:sz w:val="28"/>
+          <w:szCs w:val="28"/>
+          <w:u w:val="none"/>
+          <w:shd w:fill="auto" w:val="clear"/>
+          <w:vertAlign w:val="baseline"/>
           <w:rtl w:val="0"/>
         </w:rPr>
         <w:t xml:space="preserve">Testing requirements</w:t>
@@ -4303,11 +4991,48 @@
     </w:p>
     <w:p>
       <w:pPr>
-        <w:pStyle w:val="Heading2"/>
-        <w:rPr/>
-      </w:pPr>
-      <w:r>
-        <w:rPr>
+        <w:keepNext w:val="1"/>
+        <w:keepLines w:val="1"/>
+        <w:pageBreakBefore w:val="0"/>
+        <w:widowControl w:val="1"/>
+        <w:pBdr>
+          <w:top w:space="0" w:sz="0" w:val="nil"/>
+          <w:left w:space="0" w:sz="0" w:val="nil"/>
+          <w:bottom w:color="000000" w:space="1" w:sz="8" w:val="single"/>
+          <w:right w:space="0" w:sz="0" w:val="nil"/>
+          <w:between w:space="0" w:sz="0" w:val="nil"/>
+        </w:pBdr>
+        <w:shd w:fill="auto" w:val="clear"/>
+        <w:spacing w:after="240" w:before="240" w:line="276" w:lineRule="auto"/>
+        <w:ind w:left="0" w:right="0" w:firstLine="0"/>
+        <w:jc w:val="both"/>
+        <w:rPr>
+          <w:rFonts w:ascii="Calibri" w:cs="Calibri" w:eastAsia="Calibri" w:hAnsi="Calibri"/>
+          <w:b w:val="1"/>
+          <w:i w:val="0"/>
+          <w:smallCaps w:val="0"/>
+          <w:strike w:val="0"/>
+          <w:color w:val="000000"/>
+          <w:sz w:val="28"/>
+          <w:szCs w:val="28"/>
+          <w:u w:val="none"/>
+          <w:shd w:fill="auto" w:val="clear"/>
+          <w:vertAlign w:val="baseline"/>
+        </w:rPr>
+      </w:pPr>
+      <w:r>
+        <w:rPr>
+          <w:rFonts w:ascii="Calibri" w:cs="Calibri" w:eastAsia="Calibri" w:hAnsi="Calibri"/>
+          <w:b w:val="1"/>
+          <w:i w:val="0"/>
+          <w:smallCaps w:val="0"/>
+          <w:strike w:val="0"/>
+          <w:color w:val="000000"/>
+          <w:sz w:val="28"/>
+          <w:szCs w:val="28"/>
+          <w:u w:val="none"/>
+          <w:shd w:fill="auto" w:val="clear"/>
+          <w:vertAlign w:val="baseline"/>
           <w:rtl w:val="0"/>
         </w:rPr>
         <w:t xml:space="preserve">Managerial requirements</w:t>
@@ -4329,15 +5054,51 @@
     </w:p>
     <w:p>
       <w:pPr>
-        <w:pStyle w:val="Heading1"/>
+        <w:keepNext w:val="1"/>
+        <w:keepLines w:val="1"/>
+        <w:pageBreakBefore w:val="1"/>
+        <w:widowControl w:val="1"/>
+        <w:pBdr>
+          <w:top w:color="000000" w:space="1" w:sz="8" w:val="single"/>
+          <w:left w:color="000000" w:space="4" w:sz="8" w:val="single"/>
+          <w:bottom w:color="000000" w:space="1" w:sz="8" w:val="single"/>
+          <w:right w:color="000000" w:space="4" w:sz="8" w:val="single"/>
+          <w:between w:space="0" w:sz="0" w:val="nil"/>
+        </w:pBdr>
+        <w:shd w:fill="auto" w:val="clear"/>
         <w:tabs>
           <w:tab w:val="left" w:leader="none" w:pos="284"/>
         </w:tabs>
-        <w:spacing w:after="240" w:before="0" w:lineRule="auto"/>
-        <w:rPr/>
-      </w:pPr>
-      <w:r>
-        <w:rPr>
+        <w:spacing w:after="240" w:before="0" w:line="276" w:lineRule="auto"/>
+        <w:ind w:left="0" w:right="0" w:firstLine="0"/>
+        <w:jc w:val="both"/>
+        <w:rPr>
+          <w:rFonts w:ascii="Calibri" w:cs="Calibri" w:eastAsia="Calibri" w:hAnsi="Calibri"/>
+          <w:b w:val="1"/>
+          <w:i w:val="0"/>
+          <w:smallCaps w:val="0"/>
+          <w:strike w:val="0"/>
+          <w:color w:val="000000"/>
+          <w:sz w:val="36"/>
+          <w:szCs w:val="36"/>
+          <w:u w:val="none"/>
+          <w:shd w:fill="auto" w:val="clear"/>
+          <w:vertAlign w:val="baseline"/>
+        </w:rPr>
+      </w:pPr>
+      <w:r>
+        <w:rPr>
+          <w:rFonts w:ascii="Calibri" w:cs="Calibri" w:eastAsia="Calibri" w:hAnsi="Calibri"/>
+          <w:b w:val="1"/>
+          <w:i w:val="0"/>
+          <w:smallCaps w:val="0"/>
+          <w:strike w:val="0"/>
+          <w:color w:val="000000"/>
+          <w:sz w:val="36"/>
+          <w:szCs w:val="36"/>
+          <w:u w:val="none"/>
+          <w:shd w:fill="auto" w:val="clear"/>
+          <w:vertAlign w:val="baseline"/>
           <w:rtl w:val="0"/>
         </w:rPr>
         <w:t xml:space="preserve">MANDATORY Deliverable D04: formal testing</w:t>
@@ -4345,11 +5106,48 @@
     </w:p>
     <w:p>
       <w:pPr>
-        <w:pStyle w:val="Heading2"/>
-        <w:rPr/>
-      </w:pPr>
-      <w:r>
-        <w:rPr>
+        <w:keepNext w:val="1"/>
+        <w:keepLines w:val="1"/>
+        <w:pageBreakBefore w:val="0"/>
+        <w:widowControl w:val="1"/>
+        <w:pBdr>
+          <w:top w:space="0" w:sz="0" w:val="nil"/>
+          <w:left w:space="0" w:sz="0" w:val="nil"/>
+          <w:bottom w:color="000000" w:space="1" w:sz="8" w:val="single"/>
+          <w:right w:space="0" w:sz="0" w:val="nil"/>
+          <w:between w:space="0" w:sz="0" w:val="nil"/>
+        </w:pBdr>
+        <w:shd w:fill="auto" w:val="clear"/>
+        <w:spacing w:after="240" w:before="240" w:line="276" w:lineRule="auto"/>
+        <w:ind w:left="0" w:right="0" w:firstLine="0"/>
+        <w:jc w:val="both"/>
+        <w:rPr>
+          <w:rFonts w:ascii="Calibri" w:cs="Calibri" w:eastAsia="Calibri" w:hAnsi="Calibri"/>
+          <w:b w:val="1"/>
+          <w:i w:val="0"/>
+          <w:smallCaps w:val="0"/>
+          <w:strike w:val="0"/>
+          <w:color w:val="000000"/>
+          <w:sz w:val="28"/>
+          <w:szCs w:val="28"/>
+          <w:u w:val="none"/>
+          <w:shd w:fill="auto" w:val="clear"/>
+          <w:vertAlign w:val="baseline"/>
+        </w:rPr>
+      </w:pPr>
+      <w:r>
+        <w:rPr>
+          <w:rFonts w:ascii="Calibri" w:cs="Calibri" w:eastAsia="Calibri" w:hAnsi="Calibri"/>
+          <w:b w:val="1"/>
+          <w:i w:val="0"/>
+          <w:smallCaps w:val="0"/>
+          <w:strike w:val="0"/>
+          <w:color w:val="000000"/>
+          <w:sz w:val="28"/>
+          <w:szCs w:val="28"/>
+          <w:u w:val="none"/>
+          <w:shd w:fill="auto" w:val="clear"/>
+          <w:vertAlign w:val="baseline"/>
           <w:rtl w:val="0"/>
         </w:rPr>
         <w:t xml:space="preserve">Information requirements </w:t>
@@ -4371,11 +5169,48 @@
     </w:p>
     <w:p>
       <w:pPr>
-        <w:pStyle w:val="Heading2"/>
-        <w:rPr/>
-      </w:pPr>
-      <w:r>
-        <w:rPr>
+        <w:keepNext w:val="1"/>
+        <w:keepLines w:val="1"/>
+        <w:pageBreakBefore w:val="0"/>
+        <w:widowControl w:val="1"/>
+        <w:pBdr>
+          <w:top w:space="0" w:sz="0" w:val="nil"/>
+          <w:left w:space="0" w:sz="0" w:val="nil"/>
+          <w:bottom w:color="000000" w:space="1" w:sz="8" w:val="single"/>
+          <w:right w:space="0" w:sz="0" w:val="nil"/>
+          <w:between w:space="0" w:sz="0" w:val="nil"/>
+        </w:pBdr>
+        <w:shd w:fill="auto" w:val="clear"/>
+        <w:spacing w:after="240" w:before="240" w:line="276" w:lineRule="auto"/>
+        <w:ind w:left="0" w:right="0" w:firstLine="0"/>
+        <w:jc w:val="both"/>
+        <w:rPr>
+          <w:rFonts w:ascii="Calibri" w:cs="Calibri" w:eastAsia="Calibri" w:hAnsi="Calibri"/>
+          <w:b w:val="1"/>
+          <w:i w:val="0"/>
+          <w:smallCaps w:val="0"/>
+          <w:strike w:val="0"/>
+          <w:color w:val="000000"/>
+          <w:sz w:val="28"/>
+          <w:szCs w:val="28"/>
+          <w:u w:val="none"/>
+          <w:shd w:fill="auto" w:val="clear"/>
+          <w:vertAlign w:val="baseline"/>
+        </w:rPr>
+      </w:pPr>
+      <w:r>
+        <w:rPr>
+          <w:rFonts w:ascii="Calibri" w:cs="Calibri" w:eastAsia="Calibri" w:hAnsi="Calibri"/>
+          <w:b w:val="1"/>
+          <w:i w:val="0"/>
+          <w:smallCaps w:val="0"/>
+          <w:strike w:val="0"/>
+          <w:color w:val="000000"/>
+          <w:sz w:val="28"/>
+          <w:szCs w:val="28"/>
+          <w:u w:val="none"/>
+          <w:shd w:fill="auto" w:val="clear"/>
+          <w:vertAlign w:val="baseline"/>
           <w:rtl w:val="0"/>
         </w:rPr>
         <w:t xml:space="preserve">Functional requirements</w:t>
@@ -4397,11 +5232,48 @@
     </w:p>
     <w:p>
       <w:pPr>
-        <w:pStyle w:val="Heading2"/>
-        <w:rPr/>
-      </w:pPr>
-      <w:r>
-        <w:rPr>
+        <w:keepNext w:val="1"/>
+        <w:keepLines w:val="1"/>
+        <w:pageBreakBefore w:val="0"/>
+        <w:widowControl w:val="1"/>
+        <w:pBdr>
+          <w:top w:space="0" w:sz="0" w:val="nil"/>
+          <w:left w:space="0" w:sz="0" w:val="nil"/>
+          <w:bottom w:color="000000" w:space="1" w:sz="8" w:val="single"/>
+          <w:right w:space="0" w:sz="0" w:val="nil"/>
+          <w:between w:space="0" w:sz="0" w:val="nil"/>
+        </w:pBdr>
+        <w:shd w:fill="auto" w:val="clear"/>
+        <w:spacing w:after="240" w:before="240" w:line="276" w:lineRule="auto"/>
+        <w:ind w:left="0" w:right="0" w:firstLine="0"/>
+        <w:jc w:val="both"/>
+        <w:rPr>
+          <w:rFonts w:ascii="Calibri" w:cs="Calibri" w:eastAsia="Calibri" w:hAnsi="Calibri"/>
+          <w:b w:val="1"/>
+          <w:i w:val="0"/>
+          <w:smallCaps w:val="0"/>
+          <w:strike w:val="0"/>
+          <w:color w:val="000000"/>
+          <w:sz w:val="28"/>
+          <w:szCs w:val="28"/>
+          <w:u w:val="none"/>
+          <w:shd w:fill="auto" w:val="clear"/>
+          <w:vertAlign w:val="baseline"/>
+        </w:rPr>
+      </w:pPr>
+      <w:r>
+        <w:rPr>
+          <w:rFonts w:ascii="Calibri" w:cs="Calibri" w:eastAsia="Calibri" w:hAnsi="Calibri"/>
+          <w:b w:val="1"/>
+          <w:i w:val="0"/>
+          <w:smallCaps w:val="0"/>
+          <w:strike w:val="0"/>
+          <w:color w:val="000000"/>
+          <w:sz w:val="28"/>
+          <w:szCs w:val="28"/>
+          <w:u w:val="none"/>
+          <w:shd w:fill="auto" w:val="clear"/>
+          <w:vertAlign w:val="baseline"/>
           <w:rtl w:val="0"/>
         </w:rPr>
         <w:t xml:space="preserve">Non-functional requirements</w:t>
@@ -4423,11 +5295,48 @@
     </w:p>
     <w:p>
       <w:pPr>
-        <w:pStyle w:val="Heading2"/>
-        <w:rPr/>
-      </w:pPr>
-      <w:r>
-        <w:rPr>
+        <w:keepNext w:val="1"/>
+        <w:keepLines w:val="1"/>
+        <w:pageBreakBefore w:val="0"/>
+        <w:widowControl w:val="1"/>
+        <w:pBdr>
+          <w:top w:space="0" w:sz="0" w:val="nil"/>
+          <w:left w:space="0" w:sz="0" w:val="nil"/>
+          <w:bottom w:color="000000" w:space="1" w:sz="8" w:val="single"/>
+          <w:right w:space="0" w:sz="0" w:val="nil"/>
+          <w:between w:space="0" w:sz="0" w:val="nil"/>
+        </w:pBdr>
+        <w:shd w:fill="auto" w:val="clear"/>
+        <w:spacing w:after="240" w:before="240" w:line="276" w:lineRule="auto"/>
+        <w:ind w:left="0" w:right="0" w:firstLine="0"/>
+        <w:jc w:val="both"/>
+        <w:rPr>
+          <w:rFonts w:ascii="Calibri" w:cs="Calibri" w:eastAsia="Calibri" w:hAnsi="Calibri"/>
+          <w:b w:val="1"/>
+          <w:i w:val="0"/>
+          <w:smallCaps w:val="0"/>
+          <w:strike w:val="0"/>
+          <w:color w:val="000000"/>
+          <w:sz w:val="28"/>
+          <w:szCs w:val="28"/>
+          <w:u w:val="none"/>
+          <w:shd w:fill="auto" w:val="clear"/>
+          <w:vertAlign w:val="baseline"/>
+        </w:rPr>
+      </w:pPr>
+      <w:r>
+        <w:rPr>
+          <w:rFonts w:ascii="Calibri" w:cs="Calibri" w:eastAsia="Calibri" w:hAnsi="Calibri"/>
+          <w:b w:val="1"/>
+          <w:i w:val="0"/>
+          <w:smallCaps w:val="0"/>
+          <w:strike w:val="0"/>
+          <w:color w:val="000000"/>
+          <w:sz w:val="28"/>
+          <w:szCs w:val="28"/>
+          <w:u w:val="none"/>
+          <w:shd w:fill="auto" w:val="clear"/>
+          <w:vertAlign w:val="baseline"/>
           <w:rtl w:val="0"/>
         </w:rPr>
         <w:t xml:space="preserve">Testing requirements</w:t>
@@ -4540,11 +5449,48 @@
     </w:p>
     <w:p>
       <w:pPr>
-        <w:pStyle w:val="Heading2"/>
-        <w:rPr/>
-      </w:pPr>
-      <w:r>
-        <w:rPr>
+        <w:keepNext w:val="1"/>
+        <w:keepLines w:val="1"/>
+        <w:pageBreakBefore w:val="0"/>
+        <w:widowControl w:val="1"/>
+        <w:pBdr>
+          <w:top w:space="0" w:sz="0" w:val="nil"/>
+          <w:left w:space="0" w:sz="0" w:val="nil"/>
+          <w:bottom w:color="000000" w:space="1" w:sz="8" w:val="single"/>
+          <w:right w:space="0" w:sz="0" w:val="nil"/>
+          <w:between w:space="0" w:sz="0" w:val="nil"/>
+        </w:pBdr>
+        <w:shd w:fill="auto" w:val="clear"/>
+        <w:spacing w:after="240" w:before="240" w:line="276" w:lineRule="auto"/>
+        <w:ind w:left="0" w:right="0" w:firstLine="0"/>
+        <w:jc w:val="both"/>
+        <w:rPr>
+          <w:rFonts w:ascii="Calibri" w:cs="Calibri" w:eastAsia="Calibri" w:hAnsi="Calibri"/>
+          <w:b w:val="1"/>
+          <w:i w:val="0"/>
+          <w:smallCaps w:val="0"/>
+          <w:strike w:val="0"/>
+          <w:color w:val="000000"/>
+          <w:sz w:val="28"/>
+          <w:szCs w:val="28"/>
+          <w:u w:val="none"/>
+          <w:shd w:fill="auto" w:val="clear"/>
+          <w:vertAlign w:val="baseline"/>
+        </w:rPr>
+      </w:pPr>
+      <w:r>
+        <w:rPr>
+          <w:rFonts w:ascii="Calibri" w:cs="Calibri" w:eastAsia="Calibri" w:hAnsi="Calibri"/>
+          <w:b w:val="1"/>
+          <w:i w:val="0"/>
+          <w:smallCaps w:val="0"/>
+          <w:strike w:val="0"/>
+          <w:color w:val="000000"/>
+          <w:sz w:val="28"/>
+          <w:szCs w:val="28"/>
+          <w:u w:val="none"/>
+          <w:shd w:fill="auto" w:val="clear"/>
+          <w:vertAlign w:val="baseline"/>
           <w:rtl w:val="0"/>
         </w:rPr>
         <w:t xml:space="preserve">Managerial requirements</w:t>
@@ -4684,12 +5630,48 @@
     </w:p>
     <w:p>
       <w:pPr>
-        <w:pStyle w:val="Heading1"/>
-        <w:spacing w:after="240" w:before="0" w:lineRule="auto"/>
-        <w:rPr/>
-      </w:pPr>
-      <w:r>
-        <w:rPr>
+        <w:keepNext w:val="1"/>
+        <w:keepLines w:val="1"/>
+        <w:pageBreakBefore w:val="1"/>
+        <w:widowControl w:val="1"/>
+        <w:pBdr>
+          <w:top w:color="000000" w:space="1" w:sz="8" w:val="single"/>
+          <w:left w:color="000000" w:space="4" w:sz="8" w:val="single"/>
+          <w:bottom w:color="000000" w:space="1" w:sz="8" w:val="single"/>
+          <w:right w:color="000000" w:space="4" w:sz="8" w:val="single"/>
+          <w:between w:space="0" w:sz="0" w:val="nil"/>
+        </w:pBdr>
+        <w:shd w:fill="auto" w:val="clear"/>
+        <w:spacing w:after="240" w:before="0" w:line="276" w:lineRule="auto"/>
+        <w:ind w:left="0" w:right="0" w:firstLine="0"/>
+        <w:jc w:val="both"/>
+        <w:rPr>
+          <w:rFonts w:ascii="Calibri" w:cs="Calibri" w:eastAsia="Calibri" w:hAnsi="Calibri"/>
+          <w:b w:val="1"/>
+          <w:i w:val="0"/>
+          <w:smallCaps w:val="0"/>
+          <w:strike w:val="0"/>
+          <w:color w:val="000000"/>
+          <w:sz w:val="36"/>
+          <w:szCs w:val="36"/>
+          <w:u w:val="none"/>
+          <w:shd w:fill="auto" w:val="clear"/>
+          <w:vertAlign w:val="baseline"/>
+        </w:rPr>
+      </w:pPr>
+      <w:r>
+        <w:rPr>
+          <w:rFonts w:ascii="Calibri" w:cs="Calibri" w:eastAsia="Calibri" w:hAnsi="Calibri"/>
+          <w:b w:val="1"/>
+          <w:i w:val="0"/>
+          <w:smallCaps w:val="0"/>
+          <w:strike w:val="0"/>
+          <w:color w:val="000000"/>
+          <w:sz w:val="36"/>
+          <w:szCs w:val="36"/>
+          <w:u w:val="none"/>
+          <w:shd w:fill="auto" w:val="clear"/>
+          <w:vertAlign w:val="baseline"/>
           <w:rtl w:val="0"/>
         </w:rPr>
         <w:t xml:space="preserve">SUPPLEMENTARY Deliverable D01: introduction</w:t>
@@ -4697,11 +5679,48 @@
     </w:p>
     <w:p>
       <w:pPr>
-        <w:pStyle w:val="Heading2"/>
-        <w:rPr/>
-      </w:pPr>
-      <w:r>
-        <w:rPr>
+        <w:keepNext w:val="1"/>
+        <w:keepLines w:val="1"/>
+        <w:pageBreakBefore w:val="0"/>
+        <w:widowControl w:val="1"/>
+        <w:pBdr>
+          <w:top w:space="0" w:sz="0" w:val="nil"/>
+          <w:left w:space="0" w:sz="0" w:val="nil"/>
+          <w:bottom w:color="000000" w:space="1" w:sz="8" w:val="single"/>
+          <w:right w:space="0" w:sz="0" w:val="nil"/>
+          <w:between w:space="0" w:sz="0" w:val="nil"/>
+        </w:pBdr>
+        <w:shd w:fill="auto" w:val="clear"/>
+        <w:spacing w:after="240" w:before="240" w:line="276" w:lineRule="auto"/>
+        <w:ind w:left="0" w:right="0" w:firstLine="0"/>
+        <w:jc w:val="both"/>
+        <w:rPr>
+          <w:rFonts w:ascii="Calibri" w:cs="Calibri" w:eastAsia="Calibri" w:hAnsi="Calibri"/>
+          <w:b w:val="1"/>
+          <w:i w:val="0"/>
+          <w:smallCaps w:val="0"/>
+          <w:strike w:val="0"/>
+          <w:color w:val="000000"/>
+          <w:sz w:val="28"/>
+          <w:szCs w:val="28"/>
+          <w:u w:val="none"/>
+          <w:shd w:fill="auto" w:val="clear"/>
+          <w:vertAlign w:val="baseline"/>
+        </w:rPr>
+      </w:pPr>
+      <w:r>
+        <w:rPr>
+          <w:rFonts w:ascii="Calibri" w:cs="Calibri" w:eastAsia="Calibri" w:hAnsi="Calibri"/>
+          <w:b w:val="1"/>
+          <w:i w:val="0"/>
+          <w:smallCaps w:val="0"/>
+          <w:strike w:val="0"/>
+          <w:color w:val="000000"/>
+          <w:sz w:val="28"/>
+          <w:szCs w:val="28"/>
+          <w:u w:val="none"/>
+          <w:shd w:fill="auto" w:val="clear"/>
+          <w:vertAlign w:val="baseline"/>
           <w:rtl w:val="0"/>
         </w:rPr>
         <w:t xml:space="preserve">Information requirements </w:t>
@@ -4726,11 +5745,48 @@
     </w:p>
     <w:p>
       <w:pPr>
-        <w:pStyle w:val="Heading2"/>
-        <w:rPr/>
-      </w:pPr>
-      <w:r>
-        <w:rPr>
+        <w:keepNext w:val="1"/>
+        <w:keepLines w:val="1"/>
+        <w:pageBreakBefore w:val="0"/>
+        <w:widowControl w:val="1"/>
+        <w:pBdr>
+          <w:top w:space="0" w:sz="0" w:val="nil"/>
+          <w:left w:space="0" w:sz="0" w:val="nil"/>
+          <w:bottom w:color="000000" w:space="1" w:sz="8" w:val="single"/>
+          <w:right w:space="0" w:sz="0" w:val="nil"/>
+          <w:between w:space="0" w:sz="0" w:val="nil"/>
+        </w:pBdr>
+        <w:shd w:fill="auto" w:val="clear"/>
+        <w:spacing w:after="240" w:before="240" w:line="276" w:lineRule="auto"/>
+        <w:ind w:left="0" w:right="0" w:firstLine="0"/>
+        <w:jc w:val="both"/>
+        <w:rPr>
+          <w:rFonts w:ascii="Calibri" w:cs="Calibri" w:eastAsia="Calibri" w:hAnsi="Calibri"/>
+          <w:b w:val="1"/>
+          <w:i w:val="0"/>
+          <w:smallCaps w:val="0"/>
+          <w:strike w:val="0"/>
+          <w:color w:val="000000"/>
+          <w:sz w:val="28"/>
+          <w:szCs w:val="28"/>
+          <w:u w:val="none"/>
+          <w:shd w:fill="auto" w:val="clear"/>
+          <w:vertAlign w:val="baseline"/>
+        </w:rPr>
+      </w:pPr>
+      <w:r>
+        <w:rPr>
+          <w:rFonts w:ascii="Calibri" w:cs="Calibri" w:eastAsia="Calibri" w:hAnsi="Calibri"/>
+          <w:b w:val="1"/>
+          <w:i w:val="0"/>
+          <w:smallCaps w:val="0"/>
+          <w:strike w:val="0"/>
+          <w:color w:val="000000"/>
+          <w:sz w:val="28"/>
+          <w:szCs w:val="28"/>
+          <w:u w:val="none"/>
+          <w:shd w:fill="auto" w:val="clear"/>
+          <w:vertAlign w:val="baseline"/>
           <w:rtl w:val="0"/>
         </w:rPr>
         <w:t xml:space="preserve">Functional requirements</w:t>
@@ -4752,11 +5808,48 @@
     </w:p>
     <w:p>
       <w:pPr>
-        <w:pStyle w:val="Heading2"/>
-        <w:rPr/>
-      </w:pPr>
-      <w:r>
-        <w:rPr>
+        <w:keepNext w:val="1"/>
+        <w:keepLines w:val="1"/>
+        <w:pageBreakBefore w:val="0"/>
+        <w:widowControl w:val="1"/>
+        <w:pBdr>
+          <w:top w:space="0" w:sz="0" w:val="nil"/>
+          <w:left w:space="0" w:sz="0" w:val="nil"/>
+          <w:bottom w:color="000000" w:space="1" w:sz="8" w:val="single"/>
+          <w:right w:space="0" w:sz="0" w:val="nil"/>
+          <w:between w:space="0" w:sz="0" w:val="nil"/>
+        </w:pBdr>
+        <w:shd w:fill="auto" w:val="clear"/>
+        <w:spacing w:after="240" w:before="240" w:line="276" w:lineRule="auto"/>
+        <w:ind w:left="0" w:right="0" w:firstLine="0"/>
+        <w:jc w:val="both"/>
+        <w:rPr>
+          <w:rFonts w:ascii="Calibri" w:cs="Calibri" w:eastAsia="Calibri" w:hAnsi="Calibri"/>
+          <w:b w:val="1"/>
+          <w:i w:val="0"/>
+          <w:smallCaps w:val="0"/>
+          <w:strike w:val="0"/>
+          <w:color w:val="000000"/>
+          <w:sz w:val="28"/>
+          <w:szCs w:val="28"/>
+          <w:u w:val="none"/>
+          <w:shd w:fill="auto" w:val="clear"/>
+          <w:vertAlign w:val="baseline"/>
+        </w:rPr>
+      </w:pPr>
+      <w:r>
+        <w:rPr>
+          <w:rFonts w:ascii="Calibri" w:cs="Calibri" w:eastAsia="Calibri" w:hAnsi="Calibri"/>
+          <w:b w:val="1"/>
+          <w:i w:val="0"/>
+          <w:smallCaps w:val="0"/>
+          <w:strike w:val="0"/>
+          <w:color w:val="000000"/>
+          <w:sz w:val="28"/>
+          <w:szCs w:val="28"/>
+          <w:u w:val="none"/>
+          <w:shd w:fill="auto" w:val="clear"/>
+          <w:vertAlign w:val="baseline"/>
           <w:rtl w:val="0"/>
         </w:rPr>
         <w:t xml:space="preserve">Non-functional requirements</w:t>
@@ -4778,11 +5871,48 @@
     </w:p>
     <w:p>
       <w:pPr>
-        <w:pStyle w:val="Heading2"/>
-        <w:rPr/>
-      </w:pPr>
-      <w:r>
-        <w:rPr>
+        <w:keepNext w:val="1"/>
+        <w:keepLines w:val="1"/>
+        <w:pageBreakBefore w:val="0"/>
+        <w:widowControl w:val="1"/>
+        <w:pBdr>
+          <w:top w:space="0" w:sz="0" w:val="nil"/>
+          <w:left w:space="0" w:sz="0" w:val="nil"/>
+          <w:bottom w:color="000000" w:space="1" w:sz="8" w:val="single"/>
+          <w:right w:space="0" w:sz="0" w:val="nil"/>
+          <w:between w:space="0" w:sz="0" w:val="nil"/>
+        </w:pBdr>
+        <w:shd w:fill="auto" w:val="clear"/>
+        <w:spacing w:after="240" w:before="240" w:line="276" w:lineRule="auto"/>
+        <w:ind w:left="0" w:right="0" w:firstLine="0"/>
+        <w:jc w:val="both"/>
+        <w:rPr>
+          <w:rFonts w:ascii="Calibri" w:cs="Calibri" w:eastAsia="Calibri" w:hAnsi="Calibri"/>
+          <w:b w:val="1"/>
+          <w:i w:val="0"/>
+          <w:smallCaps w:val="0"/>
+          <w:strike w:val="0"/>
+          <w:color w:val="000000"/>
+          <w:sz w:val="28"/>
+          <w:szCs w:val="28"/>
+          <w:u w:val="none"/>
+          <w:shd w:fill="auto" w:val="clear"/>
+          <w:vertAlign w:val="baseline"/>
+        </w:rPr>
+      </w:pPr>
+      <w:r>
+        <w:rPr>
+          <w:rFonts w:ascii="Calibri" w:cs="Calibri" w:eastAsia="Calibri" w:hAnsi="Calibri"/>
+          <w:b w:val="1"/>
+          <w:i w:val="0"/>
+          <w:smallCaps w:val="0"/>
+          <w:strike w:val="0"/>
+          <w:color w:val="000000"/>
+          <w:sz w:val="28"/>
+          <w:szCs w:val="28"/>
+          <w:u w:val="none"/>
+          <w:shd w:fill="auto" w:val="clear"/>
+          <w:vertAlign w:val="baseline"/>
           <w:rtl w:val="0"/>
         </w:rPr>
         <w:t xml:space="preserve">Testing requirements</w:t>
@@ -4804,11 +5934,48 @@
     </w:p>
     <w:p>
       <w:pPr>
-        <w:pStyle w:val="Heading2"/>
-        <w:rPr/>
-      </w:pPr>
-      <w:r>
-        <w:rPr>
+        <w:keepNext w:val="1"/>
+        <w:keepLines w:val="1"/>
+        <w:pageBreakBefore w:val="0"/>
+        <w:widowControl w:val="1"/>
+        <w:pBdr>
+          <w:top w:space="0" w:sz="0" w:val="nil"/>
+          <w:left w:space="0" w:sz="0" w:val="nil"/>
+          <w:bottom w:color="000000" w:space="1" w:sz="8" w:val="single"/>
+          <w:right w:space="0" w:sz="0" w:val="nil"/>
+          <w:between w:space="0" w:sz="0" w:val="nil"/>
+        </w:pBdr>
+        <w:shd w:fill="auto" w:val="clear"/>
+        <w:spacing w:after="240" w:before="240" w:line="276" w:lineRule="auto"/>
+        <w:ind w:left="0" w:right="0" w:firstLine="0"/>
+        <w:jc w:val="both"/>
+        <w:rPr>
+          <w:rFonts w:ascii="Calibri" w:cs="Calibri" w:eastAsia="Calibri" w:hAnsi="Calibri"/>
+          <w:b w:val="1"/>
+          <w:i w:val="0"/>
+          <w:smallCaps w:val="0"/>
+          <w:strike w:val="0"/>
+          <w:color w:val="000000"/>
+          <w:sz w:val="28"/>
+          <w:szCs w:val="28"/>
+          <w:u w:val="none"/>
+          <w:shd w:fill="auto" w:val="clear"/>
+          <w:vertAlign w:val="baseline"/>
+        </w:rPr>
+      </w:pPr>
+      <w:r>
+        <w:rPr>
+          <w:rFonts w:ascii="Calibri" w:cs="Calibri" w:eastAsia="Calibri" w:hAnsi="Calibri"/>
+          <w:b w:val="1"/>
+          <w:i w:val="0"/>
+          <w:smallCaps w:val="0"/>
+          <w:strike w:val="0"/>
+          <w:color w:val="000000"/>
+          <w:sz w:val="28"/>
+          <w:szCs w:val="28"/>
+          <w:u w:val="none"/>
+          <w:shd w:fill="auto" w:val="clear"/>
+          <w:vertAlign w:val="baseline"/>
           <w:rtl w:val="0"/>
         </w:rPr>
         <w:t xml:space="preserve">Managerial requirements</w:t>
@@ -4916,7 +6083,7 @@
           <w:vertAlign w:val="baseline"/>
           <w:rtl w:val="0"/>
         </w:rPr>
-        <w:t xml:space="preserve">        </w:t>
+        <w:t xml:space="preserve">        x</w:t>
       </w:r>
     </w:p>
     <w:p>
@@ -5005,30 +6172,6 @@
           <w:shd w:fill="auto" w:val="clear"/>
           <w:vertAlign w:val="baseline"/>
         </w:rPr>
-      </w:pPr>
-      <w:r>
-        <w:rPr>
-          <w:rFonts w:ascii="Calibri" w:cs="Calibri" w:eastAsia="Calibri" w:hAnsi="Calibri"/>
-          <w:b w:val="0"/>
-          <w:i w:val="0"/>
-          <w:smallCaps w:val="0"/>
-          <w:strike w:val="0"/>
-          <w:color w:val="000000"/>
-          <w:sz w:val="22"/>
-          <w:szCs w:val="22"/>
-          <w:u w:val="none"/>
-          <w:shd w:fill="auto" w:val="clear"/>
-          <w:vertAlign w:val="baseline"/>
-          <w:rtl w:val="0"/>
-        </w:rPr>
-        <w:t xml:space="preserve">        </w:t>
-      </w:r>
-    </w:p>
-    <w:p>
-      <w:pPr>
-        <w:rPr>
-          <w:rFonts w:ascii="Calibri" w:cs="Calibri" w:eastAsia="Calibri" w:hAnsi="Calibri"/>
-        </w:rPr>
         <w:sectPr>
           <w:type w:val="nextPage"/>
           <w:pgSz w:h="16838" w:w="11906" w:orient="portrait"/>
@@ -5037,21 +6180,69 @@
       </w:pPr>
       <w:r>
         <w:rPr>
-          <w:rtl w:val="0"/>
-        </w:rPr>
-      </w:r>
-    </w:p>
-    <w:p>
-      <w:pPr>
-        <w:pStyle w:val="Heading1"/>
+          <w:rFonts w:ascii="Calibri" w:cs="Calibri" w:eastAsia="Calibri" w:hAnsi="Calibri"/>
+          <w:b w:val="0"/>
+          <w:i w:val="0"/>
+          <w:smallCaps w:val="0"/>
+          <w:strike w:val="0"/>
+          <w:color w:val="000000"/>
+          <w:sz w:val="22"/>
+          <w:szCs w:val="22"/>
+          <w:u w:val="none"/>
+          <w:shd w:fill="auto" w:val="clear"/>
+          <w:vertAlign w:val="baseline"/>
+          <w:rtl w:val="0"/>
+        </w:rPr>
+        <w:t xml:space="preserve">        x</w:t>
+      </w:r>
+    </w:p>
+    <w:p>
+      <w:pPr>
+        <w:keepNext w:val="1"/>
+        <w:keepLines w:val="1"/>
+        <w:pageBreakBefore w:val="1"/>
+        <w:widowControl w:val="1"/>
+        <w:pBdr>
+          <w:top w:color="000000" w:space="1" w:sz="8" w:val="single"/>
+          <w:left w:color="000000" w:space="4" w:sz="8" w:val="single"/>
+          <w:bottom w:color="000000" w:space="1" w:sz="8" w:val="single"/>
+          <w:right w:color="000000" w:space="4" w:sz="8" w:val="single"/>
+          <w:between w:space="0" w:sz="0" w:val="nil"/>
+        </w:pBdr>
+        <w:shd w:fill="auto" w:val="clear"/>
         <w:tabs>
           <w:tab w:val="left" w:leader="none" w:pos="284"/>
         </w:tabs>
-        <w:spacing w:after="240" w:before="0" w:lineRule="auto"/>
-        <w:rPr/>
-      </w:pPr>
-      <w:r>
-        <w:rPr>
+        <w:spacing w:after="240" w:before="0" w:line="276" w:lineRule="auto"/>
+        <w:ind w:left="0" w:right="0" w:firstLine="0"/>
+        <w:jc w:val="both"/>
+        <w:rPr>
+          <w:rFonts w:ascii="Calibri" w:cs="Calibri" w:eastAsia="Calibri" w:hAnsi="Calibri"/>
+          <w:b w:val="1"/>
+          <w:i w:val="0"/>
+          <w:smallCaps w:val="0"/>
+          <w:strike w:val="0"/>
+          <w:color w:val="000000"/>
+          <w:sz w:val="36"/>
+          <w:szCs w:val="36"/>
+          <w:u w:val="none"/>
+          <w:shd w:fill="auto" w:val="clear"/>
+          <w:vertAlign w:val="baseline"/>
+        </w:rPr>
+      </w:pPr>
+      <w:r>
+        <w:rPr>
+          <w:rFonts w:ascii="Calibri" w:cs="Calibri" w:eastAsia="Calibri" w:hAnsi="Calibri"/>
+          <w:b w:val="1"/>
+          <w:i w:val="0"/>
+          <w:smallCaps w:val="0"/>
+          <w:strike w:val="0"/>
+          <w:color w:val="000000"/>
+          <w:sz w:val="36"/>
+          <w:szCs w:val="36"/>
+          <w:u w:val="none"/>
+          <w:shd w:fill="auto" w:val="clear"/>
+          <w:vertAlign w:val="baseline"/>
           <w:rtl w:val="0"/>
         </w:rPr>
         <w:t xml:space="preserve">SUPPLEMENTARY Deliverable D02: data models</w:t>
@@ -5059,11 +6250,48 @@
     </w:p>
     <w:p>
       <w:pPr>
-        <w:pStyle w:val="Heading2"/>
-        <w:rPr/>
-      </w:pPr>
-      <w:r>
-        <w:rPr>
+        <w:keepNext w:val="1"/>
+        <w:keepLines w:val="1"/>
+        <w:pageBreakBefore w:val="0"/>
+        <w:widowControl w:val="1"/>
+        <w:pBdr>
+          <w:top w:space="0" w:sz="0" w:val="nil"/>
+          <w:left w:space="0" w:sz="0" w:val="nil"/>
+          <w:bottom w:color="000000" w:space="1" w:sz="8" w:val="single"/>
+          <w:right w:space="0" w:sz="0" w:val="nil"/>
+          <w:between w:space="0" w:sz="0" w:val="nil"/>
+        </w:pBdr>
+        <w:shd w:fill="auto" w:val="clear"/>
+        <w:spacing w:after="240" w:before="240" w:line="276" w:lineRule="auto"/>
+        <w:ind w:left="0" w:right="0" w:firstLine="0"/>
+        <w:jc w:val="both"/>
+        <w:rPr>
+          <w:rFonts w:ascii="Calibri" w:cs="Calibri" w:eastAsia="Calibri" w:hAnsi="Calibri"/>
+          <w:b w:val="1"/>
+          <w:i w:val="0"/>
+          <w:smallCaps w:val="0"/>
+          <w:strike w:val="0"/>
+          <w:color w:val="000000"/>
+          <w:sz w:val="28"/>
+          <w:szCs w:val="28"/>
+          <w:u w:val="none"/>
+          <w:shd w:fill="auto" w:val="clear"/>
+          <w:vertAlign w:val="baseline"/>
+        </w:rPr>
+      </w:pPr>
+      <w:r>
+        <w:rPr>
+          <w:rFonts w:ascii="Calibri" w:cs="Calibri" w:eastAsia="Calibri" w:hAnsi="Calibri"/>
+          <w:b w:val="1"/>
+          <w:i w:val="0"/>
+          <w:smallCaps w:val="0"/>
+          <w:strike w:val="0"/>
+          <w:color w:val="000000"/>
+          <w:sz w:val="28"/>
+          <w:szCs w:val="28"/>
+          <w:u w:val="none"/>
+          <w:shd w:fill="auto" w:val="clear"/>
+          <w:vertAlign w:val="baseline"/>
           <w:rtl w:val="0"/>
         </w:rPr>
         <w:t xml:space="preserve">Information requirements</w:t>
@@ -5341,16 +6569,53 @@
           <w:vertAlign w:val="baseline"/>
           <w:rtl w:val="0"/>
         </w:rPr>
-        <w:t xml:space="preserve">       </w:t>
-      </w:r>
-    </w:p>
-    <w:p>
-      <w:pPr>
-        <w:pStyle w:val="Heading2"/>
-        <w:rPr/>
-      </w:pPr>
-      <w:r>
-        <w:rPr>
+        <w:t xml:space="preserve">       x</w:t>
+      </w:r>
+    </w:p>
+    <w:p>
+      <w:pPr>
+        <w:keepNext w:val="1"/>
+        <w:keepLines w:val="1"/>
+        <w:pageBreakBefore w:val="0"/>
+        <w:widowControl w:val="1"/>
+        <w:pBdr>
+          <w:top w:space="0" w:sz="0" w:val="nil"/>
+          <w:left w:space="0" w:sz="0" w:val="nil"/>
+          <w:bottom w:color="000000" w:space="1" w:sz="8" w:val="single"/>
+          <w:right w:space="0" w:sz="0" w:val="nil"/>
+          <w:between w:space="0" w:sz="0" w:val="nil"/>
+        </w:pBdr>
+        <w:shd w:fill="auto" w:val="clear"/>
+        <w:spacing w:after="240" w:before="240" w:line="276" w:lineRule="auto"/>
+        <w:ind w:left="0" w:right="0" w:firstLine="0"/>
+        <w:jc w:val="both"/>
+        <w:rPr>
+          <w:rFonts w:ascii="Calibri" w:cs="Calibri" w:eastAsia="Calibri" w:hAnsi="Calibri"/>
+          <w:b w:val="1"/>
+          <w:i w:val="0"/>
+          <w:smallCaps w:val="0"/>
+          <w:strike w:val="0"/>
+          <w:color w:val="000000"/>
+          <w:sz w:val="28"/>
+          <w:szCs w:val="28"/>
+          <w:u w:val="none"/>
+          <w:shd w:fill="auto" w:val="clear"/>
+          <w:vertAlign w:val="baseline"/>
+        </w:rPr>
+      </w:pPr>
+      <w:r>
+        <w:rPr>
+          <w:rFonts w:ascii="Calibri" w:cs="Calibri" w:eastAsia="Calibri" w:hAnsi="Calibri"/>
+          <w:b w:val="1"/>
+          <w:i w:val="0"/>
+          <w:smallCaps w:val="0"/>
+          <w:strike w:val="0"/>
+          <w:color w:val="000000"/>
+          <w:sz w:val="28"/>
+          <w:szCs w:val="28"/>
+          <w:u w:val="none"/>
+          <w:shd w:fill="auto" w:val="clear"/>
+          <w:vertAlign w:val="baseline"/>
           <w:rtl w:val="0"/>
         </w:rPr>
         <w:t xml:space="preserve">Functional requirements</w:t>
@@ -5375,11 +6640,48 @@
     </w:p>
     <w:p>
       <w:pPr>
-        <w:pStyle w:val="Heading2"/>
-        <w:rPr/>
-      </w:pPr>
-      <w:r>
-        <w:rPr>
+        <w:keepNext w:val="1"/>
+        <w:keepLines w:val="1"/>
+        <w:pageBreakBefore w:val="0"/>
+        <w:widowControl w:val="1"/>
+        <w:pBdr>
+          <w:top w:space="0" w:sz="0" w:val="nil"/>
+          <w:left w:space="0" w:sz="0" w:val="nil"/>
+          <w:bottom w:color="000000" w:space="1" w:sz="8" w:val="single"/>
+          <w:right w:space="0" w:sz="0" w:val="nil"/>
+          <w:between w:space="0" w:sz="0" w:val="nil"/>
+        </w:pBdr>
+        <w:shd w:fill="auto" w:val="clear"/>
+        <w:spacing w:after="240" w:before="240" w:line="276" w:lineRule="auto"/>
+        <w:ind w:left="0" w:right="0" w:firstLine="0"/>
+        <w:jc w:val="both"/>
+        <w:rPr>
+          <w:rFonts w:ascii="Calibri" w:cs="Calibri" w:eastAsia="Calibri" w:hAnsi="Calibri"/>
+          <w:b w:val="1"/>
+          <w:i w:val="0"/>
+          <w:smallCaps w:val="0"/>
+          <w:strike w:val="0"/>
+          <w:color w:val="000000"/>
+          <w:sz w:val="28"/>
+          <w:szCs w:val="28"/>
+          <w:u w:val="none"/>
+          <w:shd w:fill="auto" w:val="clear"/>
+          <w:vertAlign w:val="baseline"/>
+        </w:rPr>
+      </w:pPr>
+      <w:r>
+        <w:rPr>
+          <w:rFonts w:ascii="Calibri" w:cs="Calibri" w:eastAsia="Calibri" w:hAnsi="Calibri"/>
+          <w:b w:val="1"/>
+          <w:i w:val="0"/>
+          <w:smallCaps w:val="0"/>
+          <w:strike w:val="0"/>
+          <w:color w:val="000000"/>
+          <w:sz w:val="28"/>
+          <w:szCs w:val="28"/>
+          <w:u w:val="none"/>
+          <w:shd w:fill="auto" w:val="clear"/>
+          <w:vertAlign w:val="baseline"/>
           <w:rtl w:val="0"/>
         </w:rPr>
         <w:t xml:space="preserve">Non-functional requirements</w:t>
@@ -5404,11 +6706,48 @@
     </w:p>
     <w:p>
       <w:pPr>
-        <w:pStyle w:val="Heading2"/>
-        <w:rPr/>
-      </w:pPr>
-      <w:r>
-        <w:rPr>
+        <w:keepNext w:val="1"/>
+        <w:keepLines w:val="1"/>
+        <w:pageBreakBefore w:val="0"/>
+        <w:widowControl w:val="1"/>
+        <w:pBdr>
+          <w:top w:space="0" w:sz="0" w:val="nil"/>
+          <w:left w:space="0" w:sz="0" w:val="nil"/>
+          <w:bottom w:color="000000" w:space="1" w:sz="8" w:val="single"/>
+          <w:right w:space="0" w:sz="0" w:val="nil"/>
+          <w:between w:space="0" w:sz="0" w:val="nil"/>
+        </w:pBdr>
+        <w:shd w:fill="auto" w:val="clear"/>
+        <w:spacing w:after="240" w:before="240" w:line="276" w:lineRule="auto"/>
+        <w:ind w:left="0" w:right="0" w:firstLine="0"/>
+        <w:jc w:val="both"/>
+        <w:rPr>
+          <w:rFonts w:ascii="Calibri" w:cs="Calibri" w:eastAsia="Calibri" w:hAnsi="Calibri"/>
+          <w:b w:val="1"/>
+          <w:i w:val="0"/>
+          <w:smallCaps w:val="0"/>
+          <w:strike w:val="0"/>
+          <w:color w:val="000000"/>
+          <w:sz w:val="28"/>
+          <w:szCs w:val="28"/>
+          <w:u w:val="none"/>
+          <w:shd w:fill="auto" w:val="clear"/>
+          <w:vertAlign w:val="baseline"/>
+        </w:rPr>
+      </w:pPr>
+      <w:r>
+        <w:rPr>
+          <w:rFonts w:ascii="Calibri" w:cs="Calibri" w:eastAsia="Calibri" w:hAnsi="Calibri"/>
+          <w:b w:val="1"/>
+          <w:i w:val="0"/>
+          <w:smallCaps w:val="0"/>
+          <w:strike w:val="0"/>
+          <w:color w:val="000000"/>
+          <w:sz w:val="28"/>
+          <w:szCs w:val="28"/>
+          <w:u w:val="none"/>
+          <w:shd w:fill="auto" w:val="clear"/>
+          <w:vertAlign w:val="baseline"/>
           <w:rtl w:val="0"/>
         </w:rPr>
         <w:t xml:space="preserve">Testing requirements</w:t>
@@ -5430,11 +6769,48 @@
     </w:p>
     <w:p>
       <w:pPr>
-        <w:pStyle w:val="Heading2"/>
-        <w:rPr/>
-      </w:pPr>
-      <w:r>
-        <w:rPr>
+        <w:keepNext w:val="1"/>
+        <w:keepLines w:val="1"/>
+        <w:pageBreakBefore w:val="0"/>
+        <w:widowControl w:val="1"/>
+        <w:pBdr>
+          <w:top w:space="0" w:sz="0" w:val="nil"/>
+          <w:left w:space="0" w:sz="0" w:val="nil"/>
+          <w:bottom w:color="000000" w:space="1" w:sz="8" w:val="single"/>
+          <w:right w:space="0" w:sz="0" w:val="nil"/>
+          <w:between w:space="0" w:sz="0" w:val="nil"/>
+        </w:pBdr>
+        <w:shd w:fill="auto" w:val="clear"/>
+        <w:spacing w:after="240" w:before="240" w:line="276" w:lineRule="auto"/>
+        <w:ind w:left="0" w:right="0" w:firstLine="0"/>
+        <w:jc w:val="both"/>
+        <w:rPr>
+          <w:rFonts w:ascii="Calibri" w:cs="Calibri" w:eastAsia="Calibri" w:hAnsi="Calibri"/>
+          <w:b w:val="1"/>
+          <w:i w:val="0"/>
+          <w:smallCaps w:val="0"/>
+          <w:strike w:val="0"/>
+          <w:color w:val="000000"/>
+          <w:sz w:val="28"/>
+          <w:szCs w:val="28"/>
+          <w:u w:val="none"/>
+          <w:shd w:fill="auto" w:val="clear"/>
+          <w:vertAlign w:val="baseline"/>
+        </w:rPr>
+      </w:pPr>
+      <w:r>
+        <w:rPr>
+          <w:rFonts w:ascii="Calibri" w:cs="Calibri" w:eastAsia="Calibri" w:hAnsi="Calibri"/>
+          <w:b w:val="1"/>
+          <w:i w:val="0"/>
+          <w:smallCaps w:val="0"/>
+          <w:strike w:val="0"/>
+          <w:color w:val="000000"/>
+          <w:sz w:val="28"/>
+          <w:szCs w:val="28"/>
+          <w:u w:val="none"/>
+          <w:shd w:fill="auto" w:val="clear"/>
+          <w:vertAlign w:val="baseline"/>
           <w:rtl w:val="0"/>
         </w:rPr>
         <w:t xml:space="preserve">Managerial requirements</w:t>
@@ -5542,7 +6918,7 @@
           <w:vertAlign w:val="baseline"/>
           <w:rtl w:val="0"/>
         </w:rPr>
-        <w:t xml:space="preserve">       </w:t>
+        <w:t xml:space="preserve">       X</w:t>
       </w:r>
     </w:p>
     <w:p>
@@ -5647,7 +7023,7 @@
           <w:vertAlign w:val="baseline"/>
           <w:rtl w:val="0"/>
         </w:rPr>
-        <w:t xml:space="preserve">       </w:t>
+        <w:t xml:space="preserve">       x</w:t>
       </w:r>
     </w:p>
     <w:p>
@@ -5752,26 +7128,56 @@
           <w:vertAlign w:val="baseline"/>
           <w:rtl w:val="0"/>
         </w:rPr>
-        <w:t xml:space="preserve">      </w:t>
-      </w:r>
-    </w:p>
-    <w:p>
-      <w:pPr>
-        <w:pStyle w:val="Heading1"/>
+        <w:t xml:space="preserve">      x</w:t>
+      </w:r>
+    </w:p>
+    <w:p>
+      <w:pPr>
+        <w:keepNext w:val="1"/>
+        <w:keepLines w:val="1"/>
+        <w:pageBreakBefore w:val="1"/>
+        <w:widowControl w:val="1"/>
         <w:pBdr>
           <w:top w:color="000000" w:space="1" w:sz="8" w:val="single"/>
           <w:left w:color="000000" w:space="4" w:sz="8" w:val="single"/>
           <w:bottom w:color="000000" w:space="1" w:sz="4" w:val="single"/>
           <w:right w:color="000000" w:space="4" w:sz="8" w:val="single"/>
-        </w:pBdr>
+          <w:between w:space="0" w:sz="0" w:val="nil"/>
+        </w:pBdr>
+        <w:shd w:fill="auto" w:val="clear"/>
         <w:tabs>
           <w:tab w:val="left" w:leader="none" w:pos="284"/>
         </w:tabs>
-        <w:spacing w:after="240" w:before="0" w:lineRule="auto"/>
-        <w:rPr/>
-      </w:pPr>
-      <w:r>
-        <w:rPr>
+        <w:spacing w:after="240" w:before="0" w:line="276" w:lineRule="auto"/>
+        <w:ind w:left="0" w:right="0" w:firstLine="0"/>
+        <w:jc w:val="both"/>
+        <w:rPr>
+          <w:rFonts w:ascii="Calibri" w:cs="Calibri" w:eastAsia="Calibri" w:hAnsi="Calibri"/>
+          <w:b w:val="1"/>
+          <w:i w:val="0"/>
+          <w:smallCaps w:val="0"/>
+          <w:strike w:val="0"/>
+          <w:color w:val="000000"/>
+          <w:sz w:val="36"/>
+          <w:szCs w:val="36"/>
+          <w:u w:val="none"/>
+          <w:shd w:fill="auto" w:val="clear"/>
+          <w:vertAlign w:val="baseline"/>
+        </w:rPr>
+      </w:pPr>
+      <w:r>
+        <w:rPr>
+          <w:rFonts w:ascii="Calibri" w:cs="Calibri" w:eastAsia="Calibri" w:hAnsi="Calibri"/>
+          <w:b w:val="1"/>
+          <w:i w:val="0"/>
+          <w:smallCaps w:val="0"/>
+          <w:strike w:val="0"/>
+          <w:color w:val="000000"/>
+          <w:sz w:val="36"/>
+          <w:szCs w:val="36"/>
+          <w:u w:val="none"/>
+          <w:shd w:fill="auto" w:val="clear"/>
+          <w:vertAlign w:val="baseline"/>
           <w:rtl w:val="0"/>
         </w:rPr>
         <w:t xml:space="preserve">SUPPLEMENTARY Deliverable D03: implementing features</w:t>
@@ -5779,11 +7185,48 @@
     </w:p>
     <w:p>
       <w:pPr>
-        <w:pStyle w:val="Heading2"/>
-        <w:rPr/>
-      </w:pPr>
-      <w:r>
-        <w:rPr>
+        <w:keepNext w:val="1"/>
+        <w:keepLines w:val="1"/>
+        <w:pageBreakBefore w:val="0"/>
+        <w:widowControl w:val="1"/>
+        <w:pBdr>
+          <w:top w:space="0" w:sz="0" w:val="nil"/>
+          <w:left w:space="0" w:sz="0" w:val="nil"/>
+          <w:bottom w:color="000000" w:space="1" w:sz="8" w:val="single"/>
+          <w:right w:space="0" w:sz="0" w:val="nil"/>
+          <w:between w:space="0" w:sz="0" w:val="nil"/>
+        </w:pBdr>
+        <w:shd w:fill="auto" w:val="clear"/>
+        <w:spacing w:after="240" w:before="240" w:line="276" w:lineRule="auto"/>
+        <w:ind w:left="0" w:right="0" w:firstLine="0"/>
+        <w:jc w:val="both"/>
+        <w:rPr>
+          <w:rFonts w:ascii="Calibri" w:cs="Calibri" w:eastAsia="Calibri" w:hAnsi="Calibri"/>
+          <w:b w:val="1"/>
+          <w:i w:val="0"/>
+          <w:smallCaps w:val="0"/>
+          <w:strike w:val="0"/>
+          <w:color w:val="000000"/>
+          <w:sz w:val="28"/>
+          <w:szCs w:val="28"/>
+          <w:u w:val="none"/>
+          <w:shd w:fill="auto" w:val="clear"/>
+          <w:vertAlign w:val="baseline"/>
+        </w:rPr>
+      </w:pPr>
+      <w:r>
+        <w:rPr>
+          <w:rFonts w:ascii="Calibri" w:cs="Calibri" w:eastAsia="Calibri" w:hAnsi="Calibri"/>
+          <w:b w:val="1"/>
+          <w:i w:val="0"/>
+          <w:smallCaps w:val="0"/>
+          <w:strike w:val="0"/>
+          <w:color w:val="000000"/>
+          <w:sz w:val="28"/>
+          <w:szCs w:val="28"/>
+          <w:u w:val="none"/>
+          <w:shd w:fill="auto" w:val="clear"/>
+          <w:vertAlign w:val="baseline"/>
           <w:rtl w:val="0"/>
         </w:rPr>
         <w:t xml:space="preserve">Information requirements</w:t>
@@ -5808,11 +7251,48 @@
     </w:p>
     <w:p>
       <w:pPr>
-        <w:pStyle w:val="Heading2"/>
-        <w:rPr/>
-      </w:pPr>
-      <w:r>
-        <w:rPr>
+        <w:keepNext w:val="1"/>
+        <w:keepLines w:val="1"/>
+        <w:pageBreakBefore w:val="0"/>
+        <w:widowControl w:val="1"/>
+        <w:pBdr>
+          <w:top w:space="0" w:sz="0" w:val="nil"/>
+          <w:left w:space="0" w:sz="0" w:val="nil"/>
+          <w:bottom w:color="000000" w:space="1" w:sz="8" w:val="single"/>
+          <w:right w:space="0" w:sz="0" w:val="nil"/>
+          <w:between w:space="0" w:sz="0" w:val="nil"/>
+        </w:pBdr>
+        <w:shd w:fill="auto" w:val="clear"/>
+        <w:spacing w:after="240" w:before="240" w:line="276" w:lineRule="auto"/>
+        <w:ind w:left="0" w:right="0" w:firstLine="0"/>
+        <w:jc w:val="both"/>
+        <w:rPr>
+          <w:rFonts w:ascii="Calibri" w:cs="Calibri" w:eastAsia="Calibri" w:hAnsi="Calibri"/>
+          <w:b w:val="1"/>
+          <w:i w:val="0"/>
+          <w:smallCaps w:val="0"/>
+          <w:strike w:val="0"/>
+          <w:color w:val="000000"/>
+          <w:sz w:val="28"/>
+          <w:szCs w:val="28"/>
+          <w:u w:val="none"/>
+          <w:shd w:fill="auto" w:val="clear"/>
+          <w:vertAlign w:val="baseline"/>
+        </w:rPr>
+      </w:pPr>
+      <w:r>
+        <w:rPr>
+          <w:rFonts w:ascii="Calibri" w:cs="Calibri" w:eastAsia="Calibri" w:hAnsi="Calibri"/>
+          <w:b w:val="1"/>
+          <w:i w:val="0"/>
+          <w:smallCaps w:val="0"/>
+          <w:strike w:val="0"/>
+          <w:color w:val="000000"/>
+          <w:sz w:val="28"/>
+          <w:szCs w:val="28"/>
+          <w:u w:val="none"/>
+          <w:shd w:fill="auto" w:val="clear"/>
+          <w:vertAlign w:val="baseline"/>
           <w:rtl w:val="0"/>
         </w:rPr>
         <w:t xml:space="preserve">Functional requirements</w:t>
@@ -6557,11 +8037,48 @@
     </w:p>
     <w:p>
       <w:pPr>
-        <w:pStyle w:val="Heading2"/>
-        <w:rPr/>
-      </w:pPr>
-      <w:r>
-        <w:rPr>
+        <w:keepNext w:val="1"/>
+        <w:keepLines w:val="1"/>
+        <w:pageBreakBefore w:val="0"/>
+        <w:widowControl w:val="1"/>
+        <w:pBdr>
+          <w:top w:space="0" w:sz="0" w:val="nil"/>
+          <w:left w:space="0" w:sz="0" w:val="nil"/>
+          <w:bottom w:color="000000" w:space="1" w:sz="8" w:val="single"/>
+          <w:right w:space="0" w:sz="0" w:val="nil"/>
+          <w:between w:space="0" w:sz="0" w:val="nil"/>
+        </w:pBdr>
+        <w:shd w:fill="auto" w:val="clear"/>
+        <w:spacing w:after="240" w:before="240" w:line="276" w:lineRule="auto"/>
+        <w:ind w:left="0" w:right="0" w:firstLine="0"/>
+        <w:jc w:val="both"/>
+        <w:rPr>
+          <w:rFonts w:ascii="Calibri" w:cs="Calibri" w:eastAsia="Calibri" w:hAnsi="Calibri"/>
+          <w:b w:val="1"/>
+          <w:i w:val="0"/>
+          <w:smallCaps w:val="0"/>
+          <w:strike w:val="0"/>
+          <w:color w:val="000000"/>
+          <w:sz w:val="28"/>
+          <w:szCs w:val="28"/>
+          <w:u w:val="none"/>
+          <w:shd w:fill="auto" w:val="clear"/>
+          <w:vertAlign w:val="baseline"/>
+        </w:rPr>
+      </w:pPr>
+      <w:r>
+        <w:rPr>
+          <w:rFonts w:ascii="Calibri" w:cs="Calibri" w:eastAsia="Calibri" w:hAnsi="Calibri"/>
+          <w:b w:val="1"/>
+          <w:i w:val="0"/>
+          <w:smallCaps w:val="0"/>
+          <w:strike w:val="0"/>
+          <w:color w:val="000000"/>
+          <w:sz w:val="28"/>
+          <w:szCs w:val="28"/>
+          <w:u w:val="none"/>
+          <w:shd w:fill="auto" w:val="clear"/>
+          <w:vertAlign w:val="baseline"/>
           <w:rtl w:val="0"/>
         </w:rPr>
         <w:t xml:space="preserve">Non-functional requirements</w:t>
@@ -6586,11 +8103,48 @@
     </w:p>
     <w:p>
       <w:pPr>
-        <w:pStyle w:val="Heading2"/>
-        <w:rPr/>
-      </w:pPr>
-      <w:r>
-        <w:rPr>
+        <w:keepNext w:val="1"/>
+        <w:keepLines w:val="1"/>
+        <w:pageBreakBefore w:val="0"/>
+        <w:widowControl w:val="1"/>
+        <w:pBdr>
+          <w:top w:space="0" w:sz="0" w:val="nil"/>
+          <w:left w:space="0" w:sz="0" w:val="nil"/>
+          <w:bottom w:color="000000" w:space="1" w:sz="8" w:val="single"/>
+          <w:right w:space="0" w:sz="0" w:val="nil"/>
+          <w:between w:space="0" w:sz="0" w:val="nil"/>
+        </w:pBdr>
+        <w:shd w:fill="auto" w:val="clear"/>
+        <w:spacing w:after="240" w:before="240" w:line="276" w:lineRule="auto"/>
+        <w:ind w:left="0" w:right="0" w:firstLine="0"/>
+        <w:jc w:val="both"/>
+        <w:rPr>
+          <w:rFonts w:ascii="Calibri" w:cs="Calibri" w:eastAsia="Calibri" w:hAnsi="Calibri"/>
+          <w:b w:val="1"/>
+          <w:i w:val="0"/>
+          <w:smallCaps w:val="0"/>
+          <w:strike w:val="0"/>
+          <w:color w:val="000000"/>
+          <w:sz w:val="28"/>
+          <w:szCs w:val="28"/>
+          <w:u w:val="none"/>
+          <w:shd w:fill="auto" w:val="clear"/>
+          <w:vertAlign w:val="baseline"/>
+        </w:rPr>
+      </w:pPr>
+      <w:r>
+        <w:rPr>
+          <w:rFonts w:ascii="Calibri" w:cs="Calibri" w:eastAsia="Calibri" w:hAnsi="Calibri"/>
+          <w:b w:val="1"/>
+          <w:i w:val="0"/>
+          <w:smallCaps w:val="0"/>
+          <w:strike w:val="0"/>
+          <w:color w:val="000000"/>
+          <w:sz w:val="28"/>
+          <w:szCs w:val="28"/>
+          <w:u w:val="none"/>
+          <w:shd w:fill="auto" w:val="clear"/>
+          <w:vertAlign w:val="baseline"/>
           <w:rtl w:val="0"/>
         </w:rPr>
         <w:t xml:space="preserve">Testing requirements</w:t>
@@ -6612,11 +8166,48 @@
     </w:p>
     <w:p>
       <w:pPr>
-        <w:pStyle w:val="Heading2"/>
-        <w:rPr/>
-      </w:pPr>
-      <w:r>
-        <w:rPr>
+        <w:keepNext w:val="1"/>
+        <w:keepLines w:val="1"/>
+        <w:pageBreakBefore w:val="0"/>
+        <w:widowControl w:val="1"/>
+        <w:pBdr>
+          <w:top w:space="0" w:sz="0" w:val="nil"/>
+          <w:left w:space="0" w:sz="0" w:val="nil"/>
+          <w:bottom w:color="000000" w:space="1" w:sz="8" w:val="single"/>
+          <w:right w:space="0" w:sz="0" w:val="nil"/>
+          <w:between w:space="0" w:sz="0" w:val="nil"/>
+        </w:pBdr>
+        <w:shd w:fill="auto" w:val="clear"/>
+        <w:spacing w:after="240" w:before="240" w:line="276" w:lineRule="auto"/>
+        <w:ind w:left="0" w:right="0" w:firstLine="0"/>
+        <w:jc w:val="both"/>
+        <w:rPr>
+          <w:rFonts w:ascii="Calibri" w:cs="Calibri" w:eastAsia="Calibri" w:hAnsi="Calibri"/>
+          <w:b w:val="1"/>
+          <w:i w:val="0"/>
+          <w:smallCaps w:val="0"/>
+          <w:strike w:val="0"/>
+          <w:color w:val="000000"/>
+          <w:sz w:val="28"/>
+          <w:szCs w:val="28"/>
+          <w:u w:val="none"/>
+          <w:shd w:fill="auto" w:val="clear"/>
+          <w:vertAlign w:val="baseline"/>
+        </w:rPr>
+      </w:pPr>
+      <w:r>
+        <w:rPr>
+          <w:rFonts w:ascii="Calibri" w:cs="Calibri" w:eastAsia="Calibri" w:hAnsi="Calibri"/>
+          <w:b w:val="1"/>
+          <w:i w:val="0"/>
+          <w:smallCaps w:val="0"/>
+          <w:strike w:val="0"/>
+          <w:color w:val="000000"/>
+          <w:sz w:val="28"/>
+          <w:szCs w:val="28"/>
+          <w:u w:val="none"/>
+          <w:shd w:fill="auto" w:val="clear"/>
+          <w:vertAlign w:val="baseline"/>
           <w:rtl w:val="0"/>
         </w:rPr>
         <w:t xml:space="preserve">Managerial requirements</w:t>
@@ -6939,15 +8530,51 @@
     </w:p>
     <w:p>
       <w:pPr>
-        <w:pStyle w:val="Heading1"/>
+        <w:keepNext w:val="1"/>
+        <w:keepLines w:val="1"/>
+        <w:pageBreakBefore w:val="1"/>
+        <w:widowControl w:val="1"/>
+        <w:pBdr>
+          <w:top w:color="000000" w:space="1" w:sz="8" w:val="single"/>
+          <w:left w:color="000000" w:space="4" w:sz="8" w:val="single"/>
+          <w:bottom w:color="000000" w:space="1" w:sz="8" w:val="single"/>
+          <w:right w:color="000000" w:space="4" w:sz="8" w:val="single"/>
+          <w:between w:space="0" w:sz="0" w:val="nil"/>
+        </w:pBdr>
+        <w:shd w:fill="auto" w:val="clear"/>
         <w:tabs>
           <w:tab w:val="left" w:leader="none" w:pos="284"/>
         </w:tabs>
-        <w:spacing w:after="240" w:before="0" w:lineRule="auto"/>
-        <w:rPr/>
-      </w:pPr>
-      <w:r>
-        <w:rPr>
+        <w:spacing w:after="240" w:before="0" w:line="276" w:lineRule="auto"/>
+        <w:ind w:left="0" w:right="0" w:firstLine="0"/>
+        <w:jc w:val="both"/>
+        <w:rPr>
+          <w:rFonts w:ascii="Calibri" w:cs="Calibri" w:eastAsia="Calibri" w:hAnsi="Calibri"/>
+          <w:b w:val="1"/>
+          <w:i w:val="0"/>
+          <w:smallCaps w:val="0"/>
+          <w:strike w:val="0"/>
+          <w:color w:val="000000"/>
+          <w:sz w:val="36"/>
+          <w:szCs w:val="36"/>
+          <w:u w:val="none"/>
+          <w:shd w:fill="auto" w:val="clear"/>
+          <w:vertAlign w:val="baseline"/>
+        </w:rPr>
+      </w:pPr>
+      <w:r>
+        <w:rPr>
+          <w:rFonts w:ascii="Calibri" w:cs="Calibri" w:eastAsia="Calibri" w:hAnsi="Calibri"/>
+          <w:b w:val="1"/>
+          <w:i w:val="0"/>
+          <w:smallCaps w:val="0"/>
+          <w:strike w:val="0"/>
+          <w:color w:val="000000"/>
+          <w:sz w:val="36"/>
+          <w:szCs w:val="36"/>
+          <w:u w:val="none"/>
+          <w:shd w:fill="auto" w:val="clear"/>
+          <w:vertAlign w:val="baseline"/>
           <w:rtl w:val="0"/>
         </w:rPr>
         <w:t xml:space="preserve">SUPPLEMENTARY Deliverable D04: formal testing</w:t>
@@ -6955,11 +8582,48 @@
     </w:p>
     <w:p>
       <w:pPr>
-        <w:pStyle w:val="Heading2"/>
-        <w:rPr/>
-      </w:pPr>
-      <w:r>
-        <w:rPr>
+        <w:keepNext w:val="1"/>
+        <w:keepLines w:val="1"/>
+        <w:pageBreakBefore w:val="0"/>
+        <w:widowControl w:val="1"/>
+        <w:pBdr>
+          <w:top w:space="0" w:sz="0" w:val="nil"/>
+          <w:left w:space="0" w:sz="0" w:val="nil"/>
+          <w:bottom w:color="000000" w:space="1" w:sz="8" w:val="single"/>
+          <w:right w:space="0" w:sz="0" w:val="nil"/>
+          <w:between w:space="0" w:sz="0" w:val="nil"/>
+        </w:pBdr>
+        <w:shd w:fill="auto" w:val="clear"/>
+        <w:spacing w:after="240" w:before="240" w:line="276" w:lineRule="auto"/>
+        <w:ind w:left="0" w:right="0" w:firstLine="0"/>
+        <w:jc w:val="both"/>
+        <w:rPr>
+          <w:rFonts w:ascii="Calibri" w:cs="Calibri" w:eastAsia="Calibri" w:hAnsi="Calibri"/>
+          <w:b w:val="1"/>
+          <w:i w:val="0"/>
+          <w:smallCaps w:val="0"/>
+          <w:strike w:val="0"/>
+          <w:color w:val="000000"/>
+          <w:sz w:val="28"/>
+          <w:szCs w:val="28"/>
+          <w:u w:val="none"/>
+          <w:shd w:fill="auto" w:val="clear"/>
+          <w:vertAlign w:val="baseline"/>
+        </w:rPr>
+      </w:pPr>
+      <w:r>
+        <w:rPr>
+          <w:rFonts w:ascii="Calibri" w:cs="Calibri" w:eastAsia="Calibri" w:hAnsi="Calibri"/>
+          <w:b w:val="1"/>
+          <w:i w:val="0"/>
+          <w:smallCaps w:val="0"/>
+          <w:strike w:val="0"/>
+          <w:color w:val="000000"/>
+          <w:sz w:val="28"/>
+          <w:szCs w:val="28"/>
+          <w:u w:val="none"/>
+          <w:shd w:fill="auto" w:val="clear"/>
+          <w:vertAlign w:val="baseline"/>
           <w:rtl w:val="0"/>
         </w:rPr>
         <w:t xml:space="preserve">Information requirements </w:t>
@@ -6981,11 +8645,48 @@
     </w:p>
     <w:p>
       <w:pPr>
-        <w:pStyle w:val="Heading2"/>
-        <w:rPr/>
-      </w:pPr>
-      <w:r>
-        <w:rPr>
+        <w:keepNext w:val="1"/>
+        <w:keepLines w:val="1"/>
+        <w:pageBreakBefore w:val="0"/>
+        <w:widowControl w:val="1"/>
+        <w:pBdr>
+          <w:top w:space="0" w:sz="0" w:val="nil"/>
+          <w:left w:space="0" w:sz="0" w:val="nil"/>
+          <w:bottom w:color="000000" w:space="1" w:sz="8" w:val="single"/>
+          <w:right w:space="0" w:sz="0" w:val="nil"/>
+          <w:between w:space="0" w:sz="0" w:val="nil"/>
+        </w:pBdr>
+        <w:shd w:fill="auto" w:val="clear"/>
+        <w:spacing w:after="240" w:before="240" w:line="276" w:lineRule="auto"/>
+        <w:ind w:left="0" w:right="0" w:firstLine="0"/>
+        <w:jc w:val="both"/>
+        <w:rPr>
+          <w:rFonts w:ascii="Calibri" w:cs="Calibri" w:eastAsia="Calibri" w:hAnsi="Calibri"/>
+          <w:b w:val="1"/>
+          <w:i w:val="0"/>
+          <w:smallCaps w:val="0"/>
+          <w:strike w:val="0"/>
+          <w:color w:val="000000"/>
+          <w:sz w:val="28"/>
+          <w:szCs w:val="28"/>
+          <w:u w:val="none"/>
+          <w:shd w:fill="auto" w:val="clear"/>
+          <w:vertAlign w:val="baseline"/>
+        </w:rPr>
+      </w:pPr>
+      <w:r>
+        <w:rPr>
+          <w:rFonts w:ascii="Calibri" w:cs="Calibri" w:eastAsia="Calibri" w:hAnsi="Calibri"/>
+          <w:b w:val="1"/>
+          <w:i w:val="0"/>
+          <w:smallCaps w:val="0"/>
+          <w:strike w:val="0"/>
+          <w:color w:val="000000"/>
+          <w:sz w:val="28"/>
+          <w:szCs w:val="28"/>
+          <w:u w:val="none"/>
+          <w:shd w:fill="auto" w:val="clear"/>
+          <w:vertAlign w:val="baseline"/>
           <w:rtl w:val="0"/>
         </w:rPr>
         <w:t xml:space="preserve">Functional requirements</w:t>
@@ -7007,11 +8708,48 @@
     </w:p>
     <w:p>
       <w:pPr>
-        <w:pStyle w:val="Heading2"/>
-        <w:rPr/>
-      </w:pPr>
-      <w:r>
-        <w:rPr>
+        <w:keepNext w:val="1"/>
+        <w:keepLines w:val="1"/>
+        <w:pageBreakBefore w:val="0"/>
+        <w:widowControl w:val="1"/>
+        <w:pBdr>
+          <w:top w:space="0" w:sz="0" w:val="nil"/>
+          <w:left w:space="0" w:sz="0" w:val="nil"/>
+          <w:bottom w:color="000000" w:space="1" w:sz="8" w:val="single"/>
+          <w:right w:space="0" w:sz="0" w:val="nil"/>
+          <w:between w:space="0" w:sz="0" w:val="nil"/>
+        </w:pBdr>
+        <w:shd w:fill="auto" w:val="clear"/>
+        <w:spacing w:after="240" w:before="240" w:line="276" w:lineRule="auto"/>
+        <w:ind w:left="0" w:right="0" w:firstLine="0"/>
+        <w:jc w:val="both"/>
+        <w:rPr>
+          <w:rFonts w:ascii="Calibri" w:cs="Calibri" w:eastAsia="Calibri" w:hAnsi="Calibri"/>
+          <w:b w:val="1"/>
+          <w:i w:val="0"/>
+          <w:smallCaps w:val="0"/>
+          <w:strike w:val="0"/>
+          <w:color w:val="000000"/>
+          <w:sz w:val="28"/>
+          <w:szCs w:val="28"/>
+          <w:u w:val="none"/>
+          <w:shd w:fill="auto" w:val="clear"/>
+          <w:vertAlign w:val="baseline"/>
+        </w:rPr>
+      </w:pPr>
+      <w:r>
+        <w:rPr>
+          <w:rFonts w:ascii="Calibri" w:cs="Calibri" w:eastAsia="Calibri" w:hAnsi="Calibri"/>
+          <w:b w:val="1"/>
+          <w:i w:val="0"/>
+          <w:smallCaps w:val="0"/>
+          <w:strike w:val="0"/>
+          <w:color w:val="000000"/>
+          <w:sz w:val="28"/>
+          <w:szCs w:val="28"/>
+          <w:u w:val="none"/>
+          <w:shd w:fill="auto" w:val="clear"/>
+          <w:vertAlign w:val="baseline"/>
           <w:rtl w:val="0"/>
         </w:rPr>
         <w:t xml:space="preserve">Non-functional requirements</w:t>
@@ -7033,11 +8771,48 @@
     </w:p>
     <w:p>
       <w:pPr>
-        <w:pStyle w:val="Heading2"/>
-        <w:rPr/>
-      </w:pPr>
-      <w:r>
-        <w:rPr>
+        <w:keepNext w:val="1"/>
+        <w:keepLines w:val="1"/>
+        <w:pageBreakBefore w:val="0"/>
+        <w:widowControl w:val="1"/>
+        <w:pBdr>
+          <w:top w:space="0" w:sz="0" w:val="nil"/>
+          <w:left w:space="0" w:sz="0" w:val="nil"/>
+          <w:bottom w:color="000000" w:space="1" w:sz="8" w:val="single"/>
+          <w:right w:space="0" w:sz="0" w:val="nil"/>
+          <w:between w:space="0" w:sz="0" w:val="nil"/>
+        </w:pBdr>
+        <w:shd w:fill="auto" w:val="clear"/>
+        <w:spacing w:after="240" w:before="240" w:line="276" w:lineRule="auto"/>
+        <w:ind w:left="0" w:right="0" w:firstLine="0"/>
+        <w:jc w:val="both"/>
+        <w:rPr>
+          <w:rFonts w:ascii="Calibri" w:cs="Calibri" w:eastAsia="Calibri" w:hAnsi="Calibri"/>
+          <w:b w:val="1"/>
+          <w:i w:val="0"/>
+          <w:smallCaps w:val="0"/>
+          <w:strike w:val="0"/>
+          <w:color w:val="000000"/>
+          <w:sz w:val="28"/>
+          <w:szCs w:val="28"/>
+          <w:u w:val="none"/>
+          <w:shd w:fill="auto" w:val="clear"/>
+          <w:vertAlign w:val="baseline"/>
+        </w:rPr>
+      </w:pPr>
+      <w:r>
+        <w:rPr>
+          <w:rFonts w:ascii="Calibri" w:cs="Calibri" w:eastAsia="Calibri" w:hAnsi="Calibri"/>
+          <w:b w:val="1"/>
+          <w:i w:val="0"/>
+          <w:smallCaps w:val="0"/>
+          <w:strike w:val="0"/>
+          <w:color w:val="000000"/>
+          <w:sz w:val="28"/>
+          <w:szCs w:val="28"/>
+          <w:u w:val="none"/>
+          <w:shd w:fill="auto" w:val="clear"/>
+          <w:vertAlign w:val="baseline"/>
           <w:rtl w:val="0"/>
         </w:rPr>
         <w:t xml:space="preserve">Testing requirements</w:t>
@@ -7059,11 +8834,48 @@
     </w:p>
     <w:p>
       <w:pPr>
-        <w:pStyle w:val="Heading2"/>
-        <w:rPr/>
-      </w:pPr>
-      <w:r>
-        <w:rPr>
+        <w:keepNext w:val="1"/>
+        <w:keepLines w:val="1"/>
+        <w:pageBreakBefore w:val="0"/>
+        <w:widowControl w:val="1"/>
+        <w:pBdr>
+          <w:top w:space="0" w:sz="0" w:val="nil"/>
+          <w:left w:space="0" w:sz="0" w:val="nil"/>
+          <w:bottom w:color="000000" w:space="1" w:sz="8" w:val="single"/>
+          <w:right w:space="0" w:sz="0" w:val="nil"/>
+          <w:between w:space="0" w:sz="0" w:val="nil"/>
+        </w:pBdr>
+        <w:shd w:fill="auto" w:val="clear"/>
+        <w:spacing w:after="240" w:before="240" w:line="276" w:lineRule="auto"/>
+        <w:ind w:left="0" w:right="0" w:firstLine="0"/>
+        <w:jc w:val="both"/>
+        <w:rPr>
+          <w:rFonts w:ascii="Calibri" w:cs="Calibri" w:eastAsia="Calibri" w:hAnsi="Calibri"/>
+          <w:b w:val="1"/>
+          <w:i w:val="0"/>
+          <w:smallCaps w:val="0"/>
+          <w:strike w:val="0"/>
+          <w:color w:val="000000"/>
+          <w:sz w:val="28"/>
+          <w:szCs w:val="28"/>
+          <w:u w:val="none"/>
+          <w:shd w:fill="auto" w:val="clear"/>
+          <w:vertAlign w:val="baseline"/>
+        </w:rPr>
+      </w:pPr>
+      <w:r>
+        <w:rPr>
+          <w:rFonts w:ascii="Calibri" w:cs="Calibri" w:eastAsia="Calibri" w:hAnsi="Calibri"/>
+          <w:b w:val="1"/>
+          <w:i w:val="0"/>
+          <w:smallCaps w:val="0"/>
+          <w:strike w:val="0"/>
+          <w:color w:val="000000"/>
+          <w:sz w:val="28"/>
+          <w:szCs w:val="28"/>
+          <w:u w:val="none"/>
+          <w:shd w:fill="auto" w:val="clear"/>
+          <w:vertAlign w:val="baseline"/>
           <w:rtl w:val="0"/>
         </w:rPr>
         <w:t xml:space="preserve">Managerial requirements</w:t>
@@ -7688,6 +9500,134 @@
       </w:pPr>
     </w:pPrDefault>
   </w:docDefaults>
+  <w:style w:type="paragraph" w:styleId="Normal" w:default="1">
+    <w:name w:val="normal"/>
+  </w:style>
+  <w:style w:type="table" w:styleId="TableNormal" w:default="1">
+    <w:name w:val="Table Normal"/>
+  </w:style>
+  <w:style w:type="paragraph" w:styleId="Heading1">
+    <w:name w:val="heading 1"/>
+    <w:basedOn w:val="Normal"/>
+    <w:next w:val="Normal"/>
+    <w:pPr>
+      <w:keepNext w:val="1"/>
+      <w:keepLines w:val="1"/>
+      <w:pageBreakBefore w:val="1"/>
+      <w:pBdr>
+        <w:top w:color="000000" w:space="1" w:sz="8" w:val="single"/>
+        <w:left w:color="000000" w:space="4" w:sz="8" w:val="single"/>
+        <w:bottom w:color="000000" w:space="1" w:sz="8" w:val="single"/>
+        <w:right w:color="000000" w:space="4" w:sz="8" w:val="single"/>
+      </w:pBdr>
+      <w:spacing w:after="240" w:before="480" w:lineRule="auto"/>
+    </w:pPr>
+    <w:rPr>
+      <w:rFonts w:ascii="Calibri" w:cs="Calibri" w:eastAsia="Calibri" w:hAnsi="Calibri"/>
+      <w:b w:val="1"/>
+      <w:sz w:val="36"/>
+      <w:szCs w:val="36"/>
+    </w:rPr>
+  </w:style>
+  <w:style w:type="paragraph" w:styleId="Heading2">
+    <w:name w:val="heading 2"/>
+    <w:basedOn w:val="Normal"/>
+    <w:next w:val="Normal"/>
+    <w:pPr>
+      <w:keepNext w:val="1"/>
+      <w:keepLines w:val="1"/>
+      <w:pBdr>
+        <w:bottom w:color="000000" w:space="1" w:sz="8" w:val="single"/>
+      </w:pBdr>
+      <w:spacing w:after="240" w:before="240" w:lineRule="auto"/>
+    </w:pPr>
+    <w:rPr>
+      <w:rFonts w:ascii="Calibri" w:cs="Calibri" w:eastAsia="Calibri" w:hAnsi="Calibri"/>
+      <w:b w:val="1"/>
+      <w:sz w:val="28"/>
+      <w:szCs w:val="28"/>
+    </w:rPr>
+  </w:style>
+  <w:style w:type="paragraph" w:styleId="Heading3">
+    <w:name w:val="heading 3"/>
+    <w:basedOn w:val="Normal"/>
+    <w:next w:val="Normal"/>
+    <w:pPr>
+      <w:keepNext w:val="1"/>
+      <w:keepLines w:val="1"/>
+      <w:pageBreakBefore w:val="0"/>
+      <w:spacing w:after="80" w:before="280" w:lineRule="auto"/>
+    </w:pPr>
+    <w:rPr>
+      <w:b w:val="1"/>
+      <w:sz w:val="28"/>
+      <w:szCs w:val="28"/>
+    </w:rPr>
+  </w:style>
+  <w:style w:type="paragraph" w:styleId="Heading4">
+    <w:name w:val="heading 4"/>
+    <w:basedOn w:val="Normal"/>
+    <w:next w:val="Normal"/>
+    <w:pPr>
+      <w:keepNext w:val="1"/>
+      <w:keepLines w:val="1"/>
+      <w:pageBreakBefore w:val="0"/>
+      <w:spacing w:after="40" w:before="240" w:lineRule="auto"/>
+    </w:pPr>
+    <w:rPr>
+      <w:b w:val="1"/>
+      <w:sz w:val="24"/>
+      <w:szCs w:val="24"/>
+    </w:rPr>
+  </w:style>
+  <w:style w:type="paragraph" w:styleId="Heading5">
+    <w:name w:val="heading 5"/>
+    <w:basedOn w:val="Normal"/>
+    <w:next w:val="Normal"/>
+    <w:pPr>
+      <w:keepNext w:val="1"/>
+      <w:keepLines w:val="1"/>
+      <w:pageBreakBefore w:val="0"/>
+      <w:spacing w:after="40" w:before="220" w:lineRule="auto"/>
+    </w:pPr>
+    <w:rPr>
+      <w:b w:val="1"/>
+      <w:sz w:val="22"/>
+      <w:szCs w:val="22"/>
+    </w:rPr>
+  </w:style>
+  <w:style w:type="paragraph" w:styleId="Heading6">
+    <w:name w:val="heading 6"/>
+    <w:basedOn w:val="Normal"/>
+    <w:next w:val="Normal"/>
+    <w:pPr>
+      <w:keepNext w:val="1"/>
+      <w:keepLines w:val="1"/>
+      <w:pageBreakBefore w:val="0"/>
+      <w:spacing w:after="40" w:before="200" w:lineRule="auto"/>
+    </w:pPr>
+    <w:rPr>
+      <w:b w:val="1"/>
+      <w:sz w:val="20"/>
+      <w:szCs w:val="20"/>
+    </w:rPr>
+  </w:style>
+  <w:style w:type="paragraph" w:styleId="Title">
+    <w:name w:val="Title"/>
+    <w:basedOn w:val="Normal"/>
+    <w:next w:val="Normal"/>
+    <w:pPr>
+      <w:keepNext w:val="1"/>
+      <w:keepLines w:val="1"/>
+      <w:pageBreakBefore w:val="0"/>
+      <w:spacing w:after="120" w:before="480" w:lineRule="auto"/>
+    </w:pPr>
+    <w:rPr>
+      <w:b w:val="1"/>
+      <w:sz w:val="72"/>
+      <w:szCs w:val="72"/>
+    </w:rPr>
+  </w:style>
   <w:style w:type="paragraph" w:styleId="Normal" w:default="1">
     <w:name w:val="normal"/>
   </w:style>
@@ -8140,6 +10080,37 @@
       </w:tblCellMar>
     </w:tblPr>
   </w:style>
+  <w:style w:type="paragraph" w:styleId="Subtitle">
+    <w:name w:val="Subtitle"/>
+    <w:basedOn w:val="Normal"/>
+    <w:next w:val="Normal"/>
+    <w:pPr>
+      <w:keepNext w:val="1"/>
+      <w:keepLines w:val="1"/>
+      <w:pageBreakBefore w:val="0"/>
+      <w:spacing w:after="80" w:before="360" w:lineRule="auto"/>
+    </w:pPr>
+    <w:rPr>
+      <w:rFonts w:ascii="Georgia" w:cs="Georgia" w:eastAsia="Georgia" w:hAnsi="Georgia"/>
+      <w:i w:val="1"/>
+      <w:color w:val="666666"/>
+      <w:sz w:val="48"/>
+      <w:szCs w:val="48"/>
+    </w:rPr>
+  </w:style>
+  <w:style w:type="table" w:styleId="Table1">
+    <w:basedOn w:val="TableNormal"/>
+    <w:tblPr>
+      <w:tblStyleRowBandSize w:val="1"/>
+      <w:tblStyleColBandSize w:val="1"/>
+      <w:tblCellMar>
+        <w:top w:w="85.0" w:type="dxa"/>
+        <w:left w:w="85.0" w:type="dxa"/>
+        <w:bottom w:w="85.0" w:type="dxa"/>
+        <w:right w:w="85.0" w:type="dxa"/>
+      </w:tblCellMar>
+    </w:tblPr>
+  </w:style>
 </w:styles>
 </file>
 
@@ -8440,7 +10411,7 @@
 
 <file path=customXML/item1.xml><?xml version="1.0" encoding="utf-8"?>
 <go:gDocsCustomXmlDataStorage xmlns:go="http://customooxmlschemas.google.com/" xmlns:r="http://schemas.openxmlformats.org/officeDocument/2006/relationships" uri="GoogleDocsCustomDataVersion2">
-  <go:docsCustomData xmlns:go="http://customooxmlschemas.google.com/" roundtripDataSignature="AMtx7miFHn1hYIePjtYtBWt0VetqJUGdjg==">CgMxLjAyCGguZ2pkZ3hzOAByITFhVGN4OE9HeHFzeXc4VW1wMlhDSXBpb2s4VWdOSnV5TA==</go:docsCustomData>
+  <go:docsCustomData xmlns:go="http://customooxmlschemas.google.com/" roundtripDataSignature="AMtx7miFionOKNJcgdS8MXXuhmx/zFQ05w==">CgMxLjAyCGguZ2pkZ3hzOAByITE1RkJrZHBrOTdEVG5oOWZlRHFmRHlnREVydVVqYVk0dg==</go:docsCustomData>
 </go:gDocsCustomXmlDataStorage>
 </file>
 

</xml_diff>

<commit_message>
feat: Añadida la documentación del D03.
</commit_message>
<xml_diff>
--- a/reports/Student #1/03 Requirements - Student #1.docx
+++ b/reports/Student #1/03 Requirements - Student #1.docx
@@ -3951,41 +3951,55 @@
           <w:vertAlign w:val="baseline"/>
           <w:rtl w:val="0"/>
         </w:rPr>
-        <w:t xml:space="preserve">, and all its </w:t>
-      </w:r>
-      <w:r>
-        <w:rPr>
-          <w:rFonts w:ascii="Calibri" w:cs="Calibri" w:eastAsia="Calibri" w:hAnsi="Calibri"/>
-          <w:b w:val="1"/>
-          <w:i w:val="0"/>
-          <w:smallCaps w:val="0"/>
-          <w:strike w:val="0"/>
-          <w:color w:val="000000"/>
-          <w:sz w:val="22"/>
-          <w:szCs w:val="22"/>
-          <w:u w:val="none"/>
-          <w:shd w:fill="auto" w:val="clear"/>
-          <w:vertAlign w:val="baseline"/>
-          <w:rtl w:val="0"/>
-        </w:rPr>
-        <w:t xml:space="preserve">user stories</w:t>
-      </w:r>
-      <w:r>
-        <w:rPr>
-          <w:rFonts w:ascii="Calibri" w:cs="Calibri" w:eastAsia="Calibri" w:hAnsi="Calibri"/>
-          <w:b w:val="0"/>
-          <w:i w:val="0"/>
-          <w:smallCaps w:val="0"/>
-          <w:strike w:val="0"/>
-          <w:color w:val="000000"/>
-          <w:sz w:val="22"/>
-          <w:szCs w:val="22"/>
-          <w:u w:val="none"/>
-          <w:shd w:fill="auto" w:val="clear"/>
-          <w:vertAlign w:val="baseline"/>
-          <w:rtl w:val="0"/>
-        </w:rPr>
-        <w:t xml:space="preserve"> must have been published. Moreover, it must not have any fatal errors.</w:t>
+        <w:t xml:space="preserve">, a</w:t>
+      </w:r>
+      <w:r>
+        <w:rPr>
+          <w:b w:val="1"/>
+          <w:i w:val="0"/>
+          <w:smallCaps w:val="0"/>
+          <w:strike w:val="0"/>
+          <w:color w:val="000000"/>
+          <w:sz w:val="22"/>
+          <w:szCs w:val="22"/>
+          <w:u w:val="none"/>
+          <w:shd w:fill="auto" w:val="clear"/>
+          <w:vertAlign w:val="baseline"/>
+          <w:rtl w:val="0"/>
+        </w:rPr>
+        <w:t xml:space="preserve">nd</w:t>
+      </w:r>
+      <w:r>
+        <w:rPr>
+          <w:b w:val="1"/>
+          <w:i w:val="0"/>
+          <w:smallCaps w:val="0"/>
+          <w:strike w:val="0"/>
+          <w:color w:val="000000"/>
+          <w:sz w:val="28"/>
+          <w:szCs w:val="28"/>
+          <w:u w:val="none"/>
+          <w:shd w:fill="auto" w:val="clear"/>
+          <w:vertAlign w:val="baseline"/>
+          <w:rtl w:val="0"/>
+        </w:rPr>
+        <w:t xml:space="preserve"> </w:t>
+      </w:r>
+      <w:r>
+        <w:rPr>
+          <w:b w:val="1"/>
+          <w:i w:val="0"/>
+          <w:smallCaps w:val="0"/>
+          <w:strike w:val="0"/>
+          <w:color w:val="000000"/>
+          <w:sz w:val="24"/>
+          <w:szCs w:val="24"/>
+          <w:u w:val="none"/>
+          <w:shd w:fill="auto" w:val="clear"/>
+          <w:vertAlign w:val="baseline"/>
+          <w:rtl w:val="0"/>
+        </w:rPr>
+        <w:t xml:space="preserve">all its user stories must have been published. Moreover, it must not have any fatal errors.</w:t>
       </w:r>
     </w:p>
     <w:p>
@@ -4037,7 +4051,7 @@
           <w:vertAlign w:val="baseline"/>
           <w:rtl w:val="0"/>
         </w:rPr>
-        <w:t xml:space="preserve">      </w:t>
+        <w:t xml:space="preserve">     x</w:t>
       </w:r>
     </w:p>
     <w:p>
@@ -4592,7 +4606,7 @@
           <w:vertAlign w:val="baseline"/>
           <w:rtl w:val="0"/>
         </w:rPr>
-        <w:t xml:space="preserve">        </w:t>
+        <w:t xml:space="preserve">        x</w:t>
       </w:r>
     </w:p>
     <w:p>
@@ -4857,7 +4871,7 @@
           <w:vertAlign w:val="baseline"/>
           <w:rtl w:val="0"/>
         </w:rPr>
-        <w:t xml:space="preserve">       </w:t>
+        <w:t xml:space="preserve">       x</w:t>
       </w:r>
     </w:p>
     <w:p>
@@ -7490,7 +7504,7 @@
           <w:vertAlign w:val="baseline"/>
           <w:rtl w:val="0"/>
         </w:rPr>
-        <w:t xml:space="preserve">       </w:t>
+        <w:t xml:space="preserve">       x</w:t>
       </w:r>
     </w:p>
     <w:p>
@@ -7685,7 +7699,7 @@
           <w:vertAlign w:val="baseline"/>
           <w:rtl w:val="0"/>
         </w:rPr>
-        <w:t xml:space="preserve">       </w:t>
+        <w:t xml:space="preserve">       x</w:t>
       </w:r>
     </w:p>
     <w:p>
@@ -8032,7 +8046,7 @@
           <w:vertAlign w:val="baseline"/>
           <w:rtl w:val="0"/>
         </w:rPr>
-        <w:t xml:space="preserve">        </w:t>
+        <w:t xml:space="preserve">        x</w:t>
       </w:r>
     </w:p>
     <w:p>
@@ -8315,7 +8329,7 @@
           <w:vertAlign w:val="baseline"/>
           <w:rtl w:val="0"/>
         </w:rPr>
-        <w:t xml:space="preserve">        </w:t>
+        <w:t xml:space="preserve">        x</w:t>
       </w:r>
     </w:p>
     <w:p>
@@ -8420,7 +8434,7 @@
           <w:vertAlign w:val="baseline"/>
           <w:rtl w:val="0"/>
         </w:rPr>
-        <w:t xml:space="preserve">      </w:t>
+        <w:t xml:space="preserve">      x</w:t>
       </w:r>
     </w:p>
     <w:p>
@@ -9500,6 +9514,134 @@
       </w:pPr>
     </w:pPrDefault>
   </w:docDefaults>
+  <w:style w:type="paragraph" w:styleId="Normal" w:default="1">
+    <w:name w:val="normal"/>
+  </w:style>
+  <w:style w:type="table" w:styleId="TableNormal" w:default="1">
+    <w:name w:val="Table Normal"/>
+  </w:style>
+  <w:style w:type="paragraph" w:styleId="Heading1">
+    <w:name w:val="heading 1"/>
+    <w:basedOn w:val="Normal"/>
+    <w:next w:val="Normal"/>
+    <w:pPr>
+      <w:keepNext w:val="1"/>
+      <w:keepLines w:val="1"/>
+      <w:pageBreakBefore w:val="1"/>
+      <w:pBdr>
+        <w:top w:color="000000" w:space="1" w:sz="8" w:val="single"/>
+        <w:left w:color="000000" w:space="4" w:sz="8" w:val="single"/>
+        <w:bottom w:color="000000" w:space="1" w:sz="8" w:val="single"/>
+        <w:right w:color="000000" w:space="4" w:sz="8" w:val="single"/>
+      </w:pBdr>
+      <w:spacing w:after="240" w:before="480" w:lineRule="auto"/>
+    </w:pPr>
+    <w:rPr>
+      <w:rFonts w:ascii="Calibri" w:cs="Calibri" w:eastAsia="Calibri" w:hAnsi="Calibri"/>
+      <w:b w:val="1"/>
+      <w:sz w:val="36"/>
+      <w:szCs w:val="36"/>
+    </w:rPr>
+  </w:style>
+  <w:style w:type="paragraph" w:styleId="Heading2">
+    <w:name w:val="heading 2"/>
+    <w:basedOn w:val="Normal"/>
+    <w:next w:val="Normal"/>
+    <w:pPr>
+      <w:keepNext w:val="1"/>
+      <w:keepLines w:val="1"/>
+      <w:pBdr>
+        <w:bottom w:color="000000" w:space="1" w:sz="8" w:val="single"/>
+      </w:pBdr>
+      <w:spacing w:after="240" w:before="240" w:lineRule="auto"/>
+    </w:pPr>
+    <w:rPr>
+      <w:rFonts w:ascii="Calibri" w:cs="Calibri" w:eastAsia="Calibri" w:hAnsi="Calibri"/>
+      <w:b w:val="1"/>
+      <w:sz w:val="28"/>
+      <w:szCs w:val="28"/>
+    </w:rPr>
+  </w:style>
+  <w:style w:type="paragraph" w:styleId="Heading3">
+    <w:name w:val="heading 3"/>
+    <w:basedOn w:val="Normal"/>
+    <w:next w:val="Normal"/>
+    <w:pPr>
+      <w:keepNext w:val="1"/>
+      <w:keepLines w:val="1"/>
+      <w:pageBreakBefore w:val="0"/>
+      <w:spacing w:after="80" w:before="280" w:lineRule="auto"/>
+    </w:pPr>
+    <w:rPr>
+      <w:b w:val="1"/>
+      <w:sz w:val="28"/>
+      <w:szCs w:val="28"/>
+    </w:rPr>
+  </w:style>
+  <w:style w:type="paragraph" w:styleId="Heading4">
+    <w:name w:val="heading 4"/>
+    <w:basedOn w:val="Normal"/>
+    <w:next w:val="Normal"/>
+    <w:pPr>
+      <w:keepNext w:val="1"/>
+      <w:keepLines w:val="1"/>
+      <w:pageBreakBefore w:val="0"/>
+      <w:spacing w:after="40" w:before="240" w:lineRule="auto"/>
+    </w:pPr>
+    <w:rPr>
+      <w:b w:val="1"/>
+      <w:sz w:val="24"/>
+      <w:szCs w:val="24"/>
+    </w:rPr>
+  </w:style>
+  <w:style w:type="paragraph" w:styleId="Heading5">
+    <w:name w:val="heading 5"/>
+    <w:basedOn w:val="Normal"/>
+    <w:next w:val="Normal"/>
+    <w:pPr>
+      <w:keepNext w:val="1"/>
+      <w:keepLines w:val="1"/>
+      <w:pageBreakBefore w:val="0"/>
+      <w:spacing w:after="40" w:before="220" w:lineRule="auto"/>
+    </w:pPr>
+    <w:rPr>
+      <w:b w:val="1"/>
+      <w:sz w:val="22"/>
+      <w:szCs w:val="22"/>
+    </w:rPr>
+  </w:style>
+  <w:style w:type="paragraph" w:styleId="Heading6">
+    <w:name w:val="heading 6"/>
+    <w:basedOn w:val="Normal"/>
+    <w:next w:val="Normal"/>
+    <w:pPr>
+      <w:keepNext w:val="1"/>
+      <w:keepLines w:val="1"/>
+      <w:pageBreakBefore w:val="0"/>
+      <w:spacing w:after="40" w:before="200" w:lineRule="auto"/>
+    </w:pPr>
+    <w:rPr>
+      <w:b w:val="1"/>
+      <w:sz w:val="20"/>
+      <w:szCs w:val="20"/>
+    </w:rPr>
+  </w:style>
+  <w:style w:type="paragraph" w:styleId="Title">
+    <w:name w:val="Title"/>
+    <w:basedOn w:val="Normal"/>
+    <w:next w:val="Normal"/>
+    <w:pPr>
+      <w:keepNext w:val="1"/>
+      <w:keepLines w:val="1"/>
+      <w:pageBreakBefore w:val="0"/>
+      <w:spacing w:after="120" w:before="480" w:lineRule="auto"/>
+    </w:pPr>
+    <w:rPr>
+      <w:b w:val="1"/>
+      <w:sz w:val="72"/>
+      <w:szCs w:val="72"/>
+    </w:rPr>
+  </w:style>
   <w:style w:type="paragraph" w:styleId="Normal" w:default="1">
     <w:name w:val="normal"/>
   </w:style>
@@ -10111,6 +10253,37 @@
       </w:tblCellMar>
     </w:tblPr>
   </w:style>
+  <w:style w:type="paragraph" w:styleId="Subtitle">
+    <w:name w:val="Subtitle"/>
+    <w:basedOn w:val="Normal"/>
+    <w:next w:val="Normal"/>
+    <w:pPr>
+      <w:keepNext w:val="1"/>
+      <w:keepLines w:val="1"/>
+      <w:pageBreakBefore w:val="0"/>
+      <w:spacing w:after="80" w:before="360" w:lineRule="auto"/>
+    </w:pPr>
+    <w:rPr>
+      <w:rFonts w:ascii="Georgia" w:cs="Georgia" w:eastAsia="Georgia" w:hAnsi="Georgia"/>
+      <w:i w:val="1"/>
+      <w:color w:val="666666"/>
+      <w:sz w:val="48"/>
+      <w:szCs w:val="48"/>
+    </w:rPr>
+  </w:style>
+  <w:style w:type="table" w:styleId="Table1">
+    <w:basedOn w:val="TableNormal"/>
+    <w:tblPr>
+      <w:tblStyleRowBandSize w:val="1"/>
+      <w:tblStyleColBandSize w:val="1"/>
+      <w:tblCellMar>
+        <w:top w:w="85.0" w:type="dxa"/>
+        <w:left w:w="85.0" w:type="dxa"/>
+        <w:bottom w:w="85.0" w:type="dxa"/>
+        <w:right w:w="85.0" w:type="dxa"/>
+      </w:tblCellMar>
+    </w:tblPr>
+  </w:style>
 </w:styles>
 </file>
 
@@ -10411,7 +10584,7 @@
 
 <file path=customXML/item1.xml><?xml version="1.0" encoding="utf-8"?>
 <go:gDocsCustomXmlDataStorage xmlns:go="http://customooxmlschemas.google.com/" xmlns:r="http://schemas.openxmlformats.org/officeDocument/2006/relationships" uri="GoogleDocsCustomDataVersion2">
-  <go:docsCustomData xmlns:go="http://customooxmlschemas.google.com/" roundtripDataSignature="AMtx7miFionOKNJcgdS8MXXuhmx/zFQ05w==">CgMxLjAyCGguZ2pkZ3hzOAByITE1RkJrZHBrOTdEVG5oOWZlRHFmRHlnREVydVVqYVk0dg==</go:docsCustomData>
+  <go:docsCustomData xmlns:go="http://customooxmlschemas.google.com/" roundtripDataSignature="AMtx7mip5mIHJMnoMF1yfaSBTv5FHM/dww==">CgMxLjAyCGguZ2pkZ3hzOAByITFqM0xwNzFRb2l6SkV3eUd1VVZvY0J5c1dfc0pyR2dhNA==</go:docsCustomData>
 </go:gDocsCustomXmlDataStorage>
 </file>
 

</xml_diff>